<commit_message>
Reflect new changes from diagram
</commit_message>
<xml_diff>
--- a/StructureModel/UML Conceptual Class Diagram v2.docx
+++ b/StructureModel/UML Conceptual Class Diagram v2.docx
@@ -1,6 +1,6 @@
 
 <file path=word/document.xml><?xml version="1.0" encoding="utf-8"?>
-<w:document xmlns:wpc="http://schemas.microsoft.com/office/word/2010/wordprocessingCanvas" xmlns:cx="http://schemas.microsoft.com/office/drawing/2014/chartex" xmlns:cx1="http://schemas.microsoft.com/office/drawing/2015/9/8/chartex" xmlns:cx2="http://schemas.microsoft.com/office/drawing/2015/10/21/chartex" xmlns:cx3="http://schemas.microsoft.com/office/drawing/2016/5/9/chartex" xmlns:cx4="http://schemas.microsoft.com/office/drawing/2016/5/10/chartex" xmlns:cx5="http://schemas.microsoft.com/office/drawing/2016/5/11/chartex" xmlns:cx6="http://schemas.microsoft.com/office/drawing/2016/5/12/chartex" xmlns:cx7="http://schemas.microsoft.com/office/drawing/2016/5/13/chartex" xmlns:cx8="http://schemas.microsoft.com/office/drawing/2016/5/14/chartex" xmlns:mc="http://schemas.openxmlformats.org/markup-compatibility/2006" xmlns:aink="http://schemas.microsoft.com/office/drawing/2016/ink" xmlns:am3d="http://schemas.microsoft.com/office/drawing/2017/model3d" xmlns:o="urn:schemas-microsoft-com:office:office" xmlns:r="http://schemas.openxmlformats.org/officeDocument/2006/relationships" xmlns:m="http://schemas.openxmlformats.org/officeDocument/2006/math" xmlns:v="urn:schemas-microsoft-com:vml" xmlns:wp14="http://schemas.microsoft.com/office/word/2010/wordprocessingDrawing" xmlns:wp="http://schemas.openxmlformats.org/drawingml/2006/wordprocessingDrawing" xmlns:w10="urn:schemas-microsoft-com:office:word" xmlns:w="http://schemas.openxmlformats.org/wordprocessingml/2006/main" xmlns:w14="http://schemas.microsoft.com/office/word/2010/wordml" xmlns:w15="http://schemas.microsoft.com/office/word/2012/wordml" xmlns:w16cid="http://schemas.microsoft.com/office/word/2016/wordml/cid" xmlns:w16se="http://schemas.microsoft.com/office/word/2015/wordml/symex" xmlns:wpg="http://schemas.microsoft.com/office/word/2010/wordprocessingGroup" xmlns:wpi="http://schemas.microsoft.com/office/word/2010/wordprocessingInk" xmlns:wne="http://schemas.microsoft.com/office/word/2006/wordml" xmlns:wps="http://schemas.microsoft.com/office/word/2010/wordprocessingShape" mc:Ignorable="w14 w15 w16se w16cid wp14">
+<w:document xmlns:wpc="http://schemas.microsoft.com/office/word/2010/wordprocessingCanvas" xmlns:mc="http://schemas.openxmlformats.org/markup-compatibility/2006" xmlns:o="urn:schemas-microsoft-com:office:office" xmlns:r="http://schemas.openxmlformats.org/officeDocument/2006/relationships" xmlns:m="http://schemas.openxmlformats.org/officeDocument/2006/math" xmlns:v="urn:schemas-microsoft-com:vml" xmlns:wp14="http://schemas.microsoft.com/office/word/2010/wordprocessingDrawing" xmlns:wp="http://schemas.openxmlformats.org/drawingml/2006/wordprocessingDrawing" xmlns:w10="urn:schemas-microsoft-com:office:word" xmlns:w="http://schemas.openxmlformats.org/wordprocessingml/2006/main" xmlns:w14="http://schemas.microsoft.com/office/word/2010/wordml" xmlns:wpg="http://schemas.microsoft.com/office/word/2010/wordprocessingGroup" xmlns:wpi="http://schemas.microsoft.com/office/word/2010/wordprocessingInk" xmlns:wne="http://schemas.microsoft.com/office/word/2006/wordml" xmlns:wps="http://schemas.microsoft.com/office/word/2010/wordprocessingShape" mc:Ignorable="w14 wp14">
   <w:body>
     <w:p/>
     <w:p/>
@@ -12,67 +12,207 @@
     <w:p/>
     <w:p/>
     <w:p/>
+    <w:p/>
+    <w:p/>
+    <w:p/>
     <w:p>
-      <w:r>
+      <w:bookmarkStart w:id="0" w:name="_GoBack"/>
+      <w:bookmarkEnd w:id="0"/>
+    </w:p>
+    <w:p/>
+    <w:p/>
+    <w:p/>
+    <w:p/>
+    <w:p/>
+    <w:p/>
+    <w:p/>
+    <w:p/>
+    <w:p/>
+    <w:p/>
+    <w:p/>
+    <w:p/>
+    <w:p/>
+    <w:p/>
+    <w:p/>
+    <w:p/>
+    <w:p/>
+    <w:p/>
+    <w:p/>
+    <w:p/>
+    <w:p/>
+    <w:p/>
+    <w:p/>
+    <w:p/>
+    <w:p/>
+    <w:p/>
+    <w:p/>
+    <w:p/>
+    <w:p/>
+    <w:p/>
+    <w:p/>
+    <w:p>
+      <w:r>
+        <w:lastRenderedPageBreak/>
         <w:t>Changes</w:t>
       </w:r>
     </w:p>
     <w:p>
-      <w:r>
-        <w:t>Changes include the implementation of multiple abstract classes and their subclasses. Abstract Swimmer has Adult and Youth subclasses and abstract Employee has Admin and Staff as subclasses. Each Employee has a Credential attribute, which stores their employee ID and password. Credential implements the Login interface to verify correct password for login.</w:t>
-      </w:r>
-      <w:r>
-        <w:t xml:space="preserve"> </w:t>
+      <w:pPr>
+        <w:ind w:left="360"/>
+      </w:pPr>
+      <w:r>
+        <w:t xml:space="preserve">Swimmer </w:t>
+      </w:r>
+      <w:r>
+        <w:t>is a</w:t>
+      </w:r>
+      <w:r>
+        <w:t xml:space="preserve">bstract </w:t>
+      </w:r>
+      <w:r>
+        <w:t>with</w:t>
+      </w:r>
+      <w:r>
+        <w:t xml:space="preserve"> Adult and Youth subclasses</w:t>
+      </w:r>
+      <w:r>
+        <w:t xml:space="preserve">. It makes sure each Adult and Youth object has several methods, including </w:t>
+      </w:r>
+      <w:proofErr w:type="spellStart"/>
+      <w:proofErr w:type="gramStart"/>
+      <w:r>
+        <w:t>toggleEntry</w:t>
+      </w:r>
+      <w:proofErr w:type="spellEnd"/>
+      <w:r>
+        <w:t>(</w:t>
+      </w:r>
+      <w:proofErr w:type="gramEnd"/>
+      <w:r>
+        <w:t xml:space="preserve">), </w:t>
+      </w:r>
+      <w:proofErr w:type="spellStart"/>
+      <w:r>
+        <w:t>checkStatus</w:t>
+      </w:r>
+      <w:proofErr w:type="spellEnd"/>
+      <w:r>
+        <w:t xml:space="preserve">(), </w:t>
+      </w:r>
+      <w:proofErr w:type="spellStart"/>
+      <w:r>
+        <w:t>clearStatus</w:t>
+      </w:r>
+      <w:proofErr w:type="spellEnd"/>
+      <w:r>
+        <w:t xml:space="preserve">(), and </w:t>
+      </w:r>
+      <w:proofErr w:type="spellStart"/>
+      <w:r>
+        <w:t>checkAllergies</w:t>
+      </w:r>
+      <w:proofErr w:type="spellEnd"/>
+      <w:r>
+        <w:t xml:space="preserve">(). The Swimmer abstract method implements the Status interface. </w:t>
       </w:r>
     </w:p>
     <w:p>
-      <w:r>
-        <w:t xml:space="preserve">The Pool class will encapsulate three repositories: </w:t>
-      </w:r>
-      <w:proofErr w:type="spellStart"/>
-      <w:r>
-        <w:t>EmployeeRepository</w:t>
-      </w:r>
-      <w:proofErr w:type="spellEnd"/>
-      <w:r>
-        <w:t xml:space="preserve">, </w:t>
-      </w:r>
-      <w:proofErr w:type="spellStart"/>
-      <w:r>
-        <w:t>Swimmer</w:t>
-      </w:r>
-      <w:r>
-        <w:t>Repository</w:t>
-      </w:r>
-      <w:proofErr w:type="spellEnd"/>
-      <w:r>
-        <w:t xml:space="preserve"> </w:t>
-      </w:r>
-      <w:r>
-        <w:t xml:space="preserve">and </w:t>
-      </w:r>
-      <w:proofErr w:type="spellStart"/>
-      <w:r>
-        <w:t>VisitRepository</w:t>
-      </w:r>
-      <w:proofErr w:type="spellEnd"/>
-      <w:r>
-        <w:t xml:space="preserve">. </w:t>
-      </w:r>
-      <w:r>
-        <w:t>Each repository is responsible for management of a collection of similar objects (CRUD operations) and for their storage.</w:t>
+      <w:pPr>
+        <w:ind w:left="360"/>
+      </w:pPr>
+      <w:r>
+        <w:t>Employee</w:t>
+      </w:r>
+      <w:r>
+        <w:t xml:space="preserve"> is </w:t>
+      </w:r>
+      <w:r>
+        <w:t>abstract</w:t>
+      </w:r>
+      <w:r>
+        <w:t xml:space="preserve"> and</w:t>
+      </w:r>
+      <w:r>
+        <w:t xml:space="preserve"> has Admin and </w:t>
+      </w:r>
+      <w:r>
+        <w:t>Operator</w:t>
+      </w:r>
+      <w:r>
+        <w:t xml:space="preserve"> as subclasses. Each Employee has a Credential attribute, which stores their employee ID and password. Credential implements the Login interface to verify correct password for login.</w:t>
       </w:r>
       <w:r>
         <w:t xml:space="preserve"> </w:t>
       </w:r>
     </w:p>
     <w:p>
-      <w:r>
-        <w:t xml:space="preserve">The Status interface is used to provide the </w:t>
+      <w:pPr>
+        <w:ind w:left="360"/>
+      </w:pPr>
+      <w:r>
+        <w:t>Status is abstract with Permanent, T</w:t>
+      </w:r>
+      <w:r>
+        <w:t xml:space="preserve">emp, </w:t>
+      </w:r>
+      <w:r>
+        <w:t>and P</w:t>
+      </w:r>
+      <w:r>
+        <w:t>ending</w:t>
+      </w:r>
+      <w:r>
+        <w:t xml:space="preserve"> as subclasses</w:t>
+      </w:r>
+      <w:r>
+        <w:t>. Each is used in a different situation to define a swimmer’s status as it relates to pool membership.</w:t>
+      </w:r>
+      <w:r>
+        <w:t xml:space="preserve"> Abstract Status ensures each subclass has a </w:t>
       </w:r>
       <w:proofErr w:type="spellStart"/>
       <w:proofErr w:type="gramStart"/>
       <w:r>
+        <w:t>togglePermitted</w:t>
+      </w:r>
+      <w:proofErr w:type="spellEnd"/>
+      <w:r>
+        <w:t>(</w:t>
+      </w:r>
+      <w:proofErr w:type="gramEnd"/>
+      <w:r>
+        <w:t xml:space="preserve">) and </w:t>
+      </w:r>
+      <w:proofErr w:type="spellStart"/>
+      <w:r>
+        <w:t>generateComment</w:t>
+      </w:r>
+      <w:proofErr w:type="spellEnd"/>
+      <w:r>
+        <w:t>() method.</w:t>
+      </w:r>
+    </w:p>
+    <w:p>
+      <w:pPr>
+        <w:ind w:left="360"/>
+      </w:pPr>
+      <w:r>
+        <w:t xml:space="preserve">The </w:t>
+      </w:r>
+      <w:proofErr w:type="spellStart"/>
+      <w:r>
+        <w:t>Check</w:t>
+      </w:r>
+      <w:r>
+        <w:t>Status</w:t>
+      </w:r>
+      <w:proofErr w:type="spellEnd"/>
+      <w:r>
+        <w:t xml:space="preserve"> interface is used to provide the </w:t>
+      </w:r>
+      <w:proofErr w:type="spellStart"/>
+      <w:proofErr w:type="gramStart"/>
+      <w:r>
         <w:t>isPermitted</w:t>
       </w:r>
       <w:proofErr w:type="spellEnd"/>
@@ -89,27 +229,138 @@
       </w:r>
       <w:proofErr w:type="spellEnd"/>
       <w:r>
-        <w:t xml:space="preserve">() methods to </w:t>
-      </w:r>
-      <w:r>
-        <w:t xml:space="preserve">the classes implementing it. These include: permanent, temp, and pending. Each is used in a different situation to define a </w:t>
-      </w:r>
-      <w:bookmarkStart w:id="0" w:name="_GoBack"/>
-      <w:bookmarkEnd w:id="0"/>
-      <w:r>
-        <w:t>swimmer’s</w:t>
-      </w:r>
-      <w:r>
-        <w:t xml:space="preserve"> status as it relates to pool membership.</w:t>
+        <w:t xml:space="preserve">() methods to the classes implementing it. </w:t>
       </w:r>
     </w:p>
+    <w:p>
+      <w:pPr>
+        <w:ind w:left="360"/>
+      </w:pPr>
+      <w:r>
+        <w:t xml:space="preserve">The Person interface makes sure all classes which implement it have a </w:t>
+      </w:r>
+      <w:proofErr w:type="spellStart"/>
+      <w:proofErr w:type="gramStart"/>
+      <w:r>
+        <w:t>getFirstName</w:t>
+      </w:r>
+      <w:proofErr w:type="spellEnd"/>
+      <w:r>
+        <w:t>(</w:t>
+      </w:r>
+      <w:proofErr w:type="gramEnd"/>
+      <w:r>
+        <w:t xml:space="preserve">), </w:t>
+      </w:r>
+      <w:proofErr w:type="spellStart"/>
+      <w:r>
+        <w:t>getLastName</w:t>
+      </w:r>
+      <w:proofErr w:type="spellEnd"/>
+      <w:r>
+        <w:t xml:space="preserve">(), and </w:t>
+      </w:r>
+      <w:proofErr w:type="spellStart"/>
+      <w:r>
+        <w:t>getFullName</w:t>
+      </w:r>
+      <w:proofErr w:type="spellEnd"/>
+      <w:r>
+        <w:t>() method.</w:t>
+      </w:r>
+      <w:r>
+        <w:t xml:space="preserve"> Such classes will be Swimmer and Employee.</w:t>
+      </w:r>
+    </w:p>
+    <w:p>
+      <w:pPr>
+        <w:ind w:left="360"/>
+      </w:pPr>
+      <w:r>
+        <w:t xml:space="preserve">The Pool class will encapsulate three repositories: </w:t>
+      </w:r>
+      <w:proofErr w:type="spellStart"/>
+      <w:r>
+        <w:t>EmployeeRepository</w:t>
+      </w:r>
+      <w:proofErr w:type="spellEnd"/>
+      <w:r>
+        <w:t xml:space="preserve">, </w:t>
+      </w:r>
+      <w:proofErr w:type="spellStart"/>
+      <w:r>
+        <w:t>Swimmer</w:t>
+      </w:r>
+      <w:r>
+        <w:t>Repository</w:t>
+      </w:r>
+      <w:proofErr w:type="spellEnd"/>
+      <w:r>
+        <w:t xml:space="preserve"> </w:t>
+      </w:r>
+      <w:r>
+        <w:t xml:space="preserve">and </w:t>
+      </w:r>
+      <w:proofErr w:type="spellStart"/>
+      <w:r>
+        <w:t>VisitRepository</w:t>
+      </w:r>
+      <w:proofErr w:type="spellEnd"/>
+      <w:r>
+        <w:t xml:space="preserve">. </w:t>
+      </w:r>
+      <w:r>
+        <w:t>Each repository is responsible for management of a collection of similar objects (CRUD operations) and for their storage.</w:t>
+      </w:r>
+      <w:r>
+        <w:t xml:space="preserve"> </w:t>
+      </w:r>
+    </w:p>
+    <w:p/>
+    <w:p>
+      <w:r>
+        <w:t>Summary</w:t>
+      </w:r>
+    </w:p>
+    <w:p>
+      <w:r>
+        <w:tab/>
+        <w:t>3 abstract classes</w:t>
+      </w:r>
+    </w:p>
+    <w:p>
+      <w:r>
+        <w:tab/>
+        <w:t>3 interfaces</w:t>
+      </w:r>
+    </w:p>
+    <w:p/>
+    <w:p/>
+    <w:p/>
+    <w:p/>
+    <w:p/>
+    <w:p/>
+    <w:p/>
+    <w:p/>
+    <w:p/>
+    <w:p/>
+    <w:p/>
+    <w:p/>
+    <w:p/>
+    <w:p/>
+    <w:p/>
+    <w:p/>
+    <w:p/>
+    <w:p/>
+    <w:p/>
+    <w:p/>
     <w:p/>
     <w:p/>
     <w:p/>
     <w:p/>
     <w:tbl>
       <w:tblPr>
-        <w:tblStyle w:val="GridTable4-Accent1"/>
+        <w:tblStyle w:val="GridTable4Accent1"/>
         <w:tblW w:w="0" w:type="auto"/>
         <w:jc w:val="center"/>
         <w:tblLook w:val="0420" w:firstRow="1" w:lastRow="0" w:firstColumn="0" w:lastColumn="0" w:noHBand="0" w:noVBand="1"/>
@@ -139,6 +390,7 @@
               <w:rPr>
                 <w:lang w:val="en-US"/>
               </w:rPr>
+              <w:lastRenderedPageBreak/>
               <w:t>Class</w:t>
             </w:r>
           </w:p>
@@ -183,7 +435,20 @@
               <w:rPr>
                 <w:lang w:val="en-US"/>
               </w:rPr>
-              <w:t>Swimmer (abstract)</w:t>
+              <w:t>Person (</w:t>
+            </w:r>
+            <w:r>
+              <w:rPr>
+                <w:i/>
+                <w:lang w:val="en-US"/>
+              </w:rPr>
+              <w:t>interface</w:t>
+            </w:r>
+            <w:r>
+              <w:rPr>
+                <w:lang w:val="en-US"/>
+              </w:rPr>
+              <w:t>)</w:t>
             </w:r>
           </w:p>
         </w:tc>
@@ -201,7 +466,57 @@
               <w:rPr>
                 <w:lang w:val="en-US"/>
               </w:rPr>
-              <w:t xml:space="preserve">Swimmer is abstract and contains all necessary information regarding pool members necessary for look-up, identification, and pool safety.  </w:t>
+              <w:t xml:space="preserve">An interface which makes sure Employee and Swimmer classes have a </w:t>
+            </w:r>
+            <w:proofErr w:type="spellStart"/>
+            <w:proofErr w:type="gramStart"/>
+            <w:r>
+              <w:rPr>
+                <w:lang w:val="en-US"/>
+              </w:rPr>
+              <w:t>getFirstName</w:t>
+            </w:r>
+            <w:proofErr w:type="spellEnd"/>
+            <w:r>
+              <w:rPr>
+                <w:lang w:val="en-US"/>
+              </w:rPr>
+              <w:t>(</w:t>
+            </w:r>
+            <w:proofErr w:type="gramEnd"/>
+            <w:r>
+              <w:rPr>
+                <w:lang w:val="en-US"/>
+              </w:rPr>
+              <w:t xml:space="preserve">), </w:t>
+            </w:r>
+            <w:proofErr w:type="spellStart"/>
+            <w:r>
+              <w:rPr>
+                <w:lang w:val="en-US"/>
+              </w:rPr>
+              <w:t>getLastName</w:t>
+            </w:r>
+            <w:proofErr w:type="spellEnd"/>
+            <w:r>
+              <w:rPr>
+                <w:lang w:val="en-US"/>
+              </w:rPr>
+              <w:t xml:space="preserve">(), and </w:t>
+            </w:r>
+            <w:proofErr w:type="spellStart"/>
+            <w:r>
+              <w:rPr>
+                <w:lang w:val="en-US"/>
+              </w:rPr>
+              <w:t>getFullName</w:t>
+            </w:r>
+            <w:proofErr w:type="spellEnd"/>
+            <w:r>
+              <w:rPr>
+                <w:lang w:val="en-US"/>
+              </w:rPr>
+              <w:t>() method.</w:t>
             </w:r>
           </w:p>
         </w:tc>
@@ -225,7 +540,7 @@
               <w:rPr>
                 <w:lang w:val="en-US"/>
               </w:rPr>
-              <w:t>Adult</w:t>
+              <w:t>Swimmer (abstract)</w:t>
             </w:r>
           </w:p>
         </w:tc>
@@ -243,7 +558,7 @@
               <w:rPr>
                 <w:lang w:val="en-US"/>
               </w:rPr>
-              <w:t>A Swimmer subclass, responsible for adult swimmers. These have phone numbers for emergency contact and lookup</w:t>
+              <w:t xml:space="preserve">Swimmer is abstract and contains all necessary information regarding pool members necessary for look-up, identification, and pool safety.  </w:t>
             </w:r>
           </w:p>
         </w:tc>
@@ -268,7 +583,7 @@
               <w:rPr>
                 <w:lang w:val="en-US"/>
               </w:rPr>
-              <w:t xml:space="preserve">Youth </w:t>
+              <w:t>Adult</w:t>
             </w:r>
           </w:p>
         </w:tc>
@@ -277,11 +592,16 @@
             <w:tcW w:w="6814" w:type="dxa"/>
           </w:tcPr>
           <w:p>
-            <w:r>
-              <w:rPr>
-                <w:lang w:val="en-US"/>
-              </w:rPr>
-              <w:t>A Swimmer subclass, responsible for child swimmers. These have an Adult guardian and a Skill level.</w:t>
+            <w:pPr>
+              <w:rPr>
+                <w:lang w:val="en-US"/>
+              </w:rPr>
+            </w:pPr>
+            <w:r>
+              <w:rPr>
+                <w:lang w:val="en-US"/>
+              </w:rPr>
+              <w:t>A Swimmer subclass, responsible for adult swimmers. These have phone numbers for emergency contact and lookup</w:t>
             </w:r>
           </w:p>
         </w:tc>
@@ -305,7 +625,7 @@
               <w:rPr>
                 <w:lang w:val="en-US"/>
               </w:rPr>
-              <w:t>Household</w:t>
+              <w:t xml:space="preserve">Youth </w:t>
             </w:r>
           </w:p>
         </w:tc>
@@ -314,16 +634,11 @@
             <w:tcW w:w="6814" w:type="dxa"/>
           </w:tcPr>
           <w:p>
-            <w:pPr>
-              <w:rPr>
-                <w:lang w:val="en-US"/>
-              </w:rPr>
-            </w:pPr>
-            <w:r>
-              <w:rPr>
-                <w:lang w:val="en-US"/>
-              </w:rPr>
-              <w:t>Household contains a group of pool members belonging to the same address to help organize queries and look-up.</w:t>
+            <w:r>
+              <w:rPr>
+                <w:lang w:val="en-US"/>
+              </w:rPr>
+              <w:t>A Swimmer subclass, responsible for child swimmers. These have an Adult guardian and a Skill level.</w:t>
             </w:r>
           </w:p>
         </w:tc>
@@ -507,7 +822,7 @@
               <w:rPr>
                 <w:lang w:val="en-US"/>
               </w:rPr>
-              <w:t>Status</w:t>
+              <w:t>Skill</w:t>
             </w:r>
           </w:p>
         </w:tc>
@@ -525,7 +840,7 @@
               <w:rPr>
                 <w:lang w:val="en-US"/>
               </w:rPr>
-              <w:t>Status tracks whether or not a swimmer is to be denied pool entry and stores any notes regarding denials.</w:t>
+              <w:t>Skill documents the overall swimming proficiency of the swimmer as well as any tests they have passed or special requirements for safety given their age or swimming ability.</w:t>
             </w:r>
           </w:p>
         </w:tc>
@@ -550,8 +865,7 @@
               <w:rPr>
                 <w:lang w:val="en-US"/>
               </w:rPr>
-              <w:lastRenderedPageBreak/>
-              <w:t>Skill</w:t>
+              <w:t>Address</w:t>
             </w:r>
           </w:p>
         </w:tc>
@@ -569,7 +883,7 @@
               <w:rPr>
                 <w:lang w:val="en-US"/>
               </w:rPr>
-              <w:t>Skill documents the overall swimming proficiency of the swimmer as well as any tests they have passed or special requirements for safety given their age or swimming ability.</w:t>
+              <w:t>Contains attributes with different aspects of an address and enables searching by address as well as name.</w:t>
             </w:r>
           </w:p>
         </w:tc>
@@ -611,19 +925,7 @@
               <w:rPr>
                 <w:lang w:val="en-US"/>
               </w:rPr>
-              <w:t>Pool is a</w:t>
-            </w:r>
-            <w:r>
-              <w:rPr>
-                <w:lang w:val="en-US"/>
-              </w:rPr>
-              <w:t>n aggregator</w:t>
-            </w:r>
-            <w:r>
-              <w:rPr>
-                <w:lang w:val="en-US"/>
-              </w:rPr>
-              <w:t xml:space="preserve"> and </w:t>
+              <w:t xml:space="preserve">Pool is an aggregator and </w:t>
             </w:r>
             <w:proofErr w:type="spellStart"/>
             <w:r>
@@ -644,13 +946,7 @@
               <w:rPr>
                 <w:lang w:val="en-US"/>
               </w:rPr>
-              <w:t>Swimmer</w:t>
-            </w:r>
-            <w:r>
-              <w:rPr>
-                <w:lang w:val="en-US"/>
-              </w:rPr>
-              <w:t>Repository</w:t>
+              <w:t>SwimmerRepository</w:t>
             </w:r>
             <w:proofErr w:type="spellEnd"/>
             <w:r>
@@ -1101,7 +1397,7 @@
               <w:rPr>
                 <w:lang w:val="en-US"/>
               </w:rPr>
-              <w:t>Staff</w:t>
+              <w:t>Operator</w:t>
             </w:r>
           </w:p>
         </w:tc>
@@ -1119,7 +1415,19 @@
               <w:rPr>
                 <w:lang w:val="en-US"/>
               </w:rPr>
-              <w:t xml:space="preserve">Staff stores any employees with regular privileges. It stores </w:t>
+              <w:t>Operator</w:t>
+            </w:r>
+            <w:r>
+              <w:rPr>
+                <w:lang w:val="en-US"/>
+              </w:rPr>
+              <w:t xml:space="preserve"> </w:t>
+            </w:r>
+            <w:r>
+              <w:rPr>
+                <w:lang w:val="en-US"/>
+              </w:rPr>
+              <w:t xml:space="preserve">stores any employees with regular privileges. It stores </w:t>
             </w:r>
             <w:proofErr w:type="spellStart"/>
             <w:r>
@@ -1242,7 +1550,20 @@
               <w:rPr>
                 <w:lang w:val="en-US"/>
               </w:rPr>
-              <w:t>Login (interface)</w:t>
+              <w:t>Login (</w:t>
+            </w:r>
+            <w:r>
+              <w:rPr>
+                <w:i/>
+                <w:lang w:val="en-US"/>
+              </w:rPr>
+              <w:t>interface</w:t>
+            </w:r>
+            <w:r>
+              <w:rPr>
+                <w:lang w:val="en-US"/>
+              </w:rPr>
+              <w:t>)</w:t>
             </w:r>
           </w:p>
         </w:tc>
@@ -1397,7 +1718,14 @@
               <w:rPr>
                 <w:lang w:val="en-US"/>
               </w:rPr>
-              <w:t xml:space="preserve"> is a java class used to contain data in tabular formats that may be easily abstracted into tables of the view class.  It is extended into Report in our project.</w:t>
+              <w:t xml:space="preserve"> is a java class used to contain data in tabular formats that may be easily abstracted into tables of the view class.  It is extended into </w:t>
+            </w:r>
+            <w:r>
+              <w:rPr>
+                <w:lang w:val="en-US"/>
+              </w:rPr>
+              <w:lastRenderedPageBreak/>
+              <w:t>Report in our project.</w:t>
             </w:r>
           </w:p>
         </w:tc>
@@ -1422,6 +1750,7 @@
               <w:rPr>
                 <w:lang w:val="en-US"/>
               </w:rPr>
+              <w:lastRenderedPageBreak/>
               <w:t>ReportSearch</w:t>
             </w:r>
             <w:proofErr w:type="spellEnd"/>
@@ -1681,20 +2010,7 @@
               <w:rPr>
                 <w:lang w:val="en-US"/>
               </w:rPr>
-              <w:t>Status (</w:t>
-            </w:r>
-            <w:r>
-              <w:rPr>
-                <w:i/>
-                <w:lang w:val="en-US"/>
-              </w:rPr>
-              <w:t>Interface</w:t>
-            </w:r>
-            <w:r>
-              <w:rPr>
-                <w:lang w:val="en-US"/>
-              </w:rPr>
-              <w:t>)</w:t>
+              <w:t>Status (abstract)</w:t>
             </w:r>
           </w:p>
         </w:tc>
@@ -1709,47 +2025,33 @@
                 <w:lang w:val="en-US"/>
               </w:rPr>
             </w:pPr>
-            <w:r>
-              <w:rPr>
-                <w:lang w:val="en-US"/>
-              </w:rPr>
-              <w:t xml:space="preserve">An interface used to force the implementation of </w:t>
-            </w:r>
-            <w:proofErr w:type="spellStart"/>
+            <w:proofErr w:type="spellStart"/>
+            <w:r>
+              <w:rPr>
+                <w:lang w:val="en-US"/>
+              </w:rPr>
+              <w:t>StatusType</w:t>
+            </w:r>
+            <w:proofErr w:type="spellEnd"/>
+            <w:r>
+              <w:rPr>
+                <w:lang w:val="en-US"/>
+              </w:rPr>
+              <w:t xml:space="preserve"> is abstract with Permanent, Temp, and Pending as subclasses. It makes sure each type of Status has a toggle and </w:t>
+            </w:r>
             <w:proofErr w:type="gramStart"/>
             <w:r>
               <w:rPr>
                 <w:lang w:val="en-US"/>
               </w:rPr>
-              <w:t>isPermitted</w:t>
-            </w:r>
-            <w:proofErr w:type="spellEnd"/>
-            <w:r>
-              <w:rPr>
-                <w:lang w:val="en-US"/>
-              </w:rPr>
-              <w:t>(</w:t>
+              <w:t>generate</w:t>
             </w:r>
             <w:proofErr w:type="gramEnd"/>
             <w:r>
               <w:rPr>
                 <w:lang w:val="en-US"/>
               </w:rPr>
-              <w:t xml:space="preserve">) and </w:t>
-            </w:r>
-            <w:proofErr w:type="spellStart"/>
-            <w:r>
-              <w:rPr>
-                <w:lang w:val="en-US"/>
-              </w:rPr>
-              <w:t>generateComment</w:t>
-            </w:r>
-            <w:proofErr w:type="spellEnd"/>
-            <w:r>
-              <w:rPr>
-                <w:lang w:val="en-US"/>
-              </w:rPr>
-              <w:t>() in sub classes regarding user status.</w:t>
+              <w:t xml:space="preserve"> comment function.</w:t>
             </w:r>
           </w:p>
         </w:tc>
@@ -1770,12 +2072,38 @@
                 <w:lang w:val="en-US"/>
               </w:rPr>
             </w:pPr>
-            <w:r>
-              <w:rPr>
-                <w:lang w:val="en-US"/>
-              </w:rPr>
-              <w:lastRenderedPageBreak/>
-              <w:t>Permanent</w:t>
+            <w:proofErr w:type="spellStart"/>
+            <w:r>
+              <w:rPr>
+                <w:lang w:val="en-US"/>
+              </w:rPr>
+              <w:t>Status</w:t>
+            </w:r>
+            <w:r>
+              <w:rPr>
+                <w:lang w:val="en-US"/>
+              </w:rPr>
+              <w:t>Change</w:t>
+            </w:r>
+            <w:proofErr w:type="spellEnd"/>
+            <w:r>
+              <w:rPr>
+                <w:lang w:val="en-US"/>
+              </w:rPr>
+              <w:t xml:space="preserve"> (</w:t>
+            </w:r>
+            <w:r>
+              <w:rPr>
+                <w:i/>
+                <w:lang w:val="en-US"/>
+              </w:rPr>
+              <w:t>Interface</w:t>
+            </w:r>
+            <w:r>
+              <w:rPr>
+                <w:lang w:val="en-US"/>
+              </w:rPr>
+              <w:t>)</w:t>
             </w:r>
           </w:p>
         </w:tc>
@@ -1794,7 +2122,43 @@
               <w:rPr>
                 <w:lang w:val="en-US"/>
               </w:rPr>
-              <w:t>Connected to swimmer to mark them as a permanently registered members of the pool. Extends status interface.</w:t>
+              <w:t xml:space="preserve">An interface used to force the implementation of </w:t>
+            </w:r>
+            <w:proofErr w:type="spellStart"/>
+            <w:proofErr w:type="gramStart"/>
+            <w:r>
+              <w:rPr>
+                <w:lang w:val="en-US"/>
+              </w:rPr>
+              <w:t>isPermitted</w:t>
+            </w:r>
+            <w:proofErr w:type="spellEnd"/>
+            <w:r>
+              <w:rPr>
+                <w:lang w:val="en-US"/>
+              </w:rPr>
+              <w:t>(</w:t>
+            </w:r>
+            <w:proofErr w:type="gramEnd"/>
+            <w:r>
+              <w:rPr>
+                <w:lang w:val="en-US"/>
+              </w:rPr>
+              <w:t xml:space="preserve">) and </w:t>
+            </w:r>
+            <w:proofErr w:type="spellStart"/>
+            <w:r>
+              <w:rPr>
+                <w:lang w:val="en-US"/>
+              </w:rPr>
+              <w:t>generateComment</w:t>
+            </w:r>
+            <w:proofErr w:type="spellEnd"/>
+            <w:r>
+              <w:rPr>
+                <w:lang w:val="en-US"/>
+              </w:rPr>
+              <w:t>() in sub classes regarding user status.</w:t>
             </w:r>
           </w:p>
         </w:tc>
@@ -1820,7 +2184,7 @@
               <w:rPr>
                 <w:lang w:val="en-US"/>
               </w:rPr>
-              <w:t>Temp</w:t>
+              <w:t>Permanent</w:t>
             </w:r>
           </w:p>
         </w:tc>
@@ -1839,7 +2203,7 @@
               <w:rPr>
                 <w:lang w:val="en-US"/>
               </w:rPr>
-              <w:t>Used to mark a temporary status as a member of the pool. Includes variables to note expiration date and remaining days on their temporary status.</w:t>
+              <w:t>Connected to swimmer to mark them as a permanently registered members of the pool. Extends status interface.</w:t>
             </w:r>
           </w:p>
         </w:tc>
@@ -1864,7 +2228,7 @@
               <w:rPr>
                 <w:lang w:val="en-US"/>
               </w:rPr>
-              <w:t>Pending</w:t>
+              <w:t>Temp</w:t>
             </w:r>
           </w:p>
         </w:tc>
@@ -1883,7 +2247,7 @@
               <w:rPr>
                 <w:lang w:val="en-US"/>
               </w:rPr>
-              <w:t xml:space="preserve">Status used to define a swimmer who has a pending membership. Implements the Status interface. </w:t>
+              <w:t>Used to mark a temporary status as a member of the pool. Includes variables to note expiration date and remaining days on their temporary status.</w:t>
             </w:r>
           </w:p>
         </w:tc>
@@ -1909,6 +2273,50 @@
               <w:rPr>
                 <w:lang w:val="en-US"/>
               </w:rPr>
+              <w:t>Pending</w:t>
+            </w:r>
+          </w:p>
+        </w:tc>
+        <w:tc>
+          <w:tcPr>
+            <w:tcW w:w="6814" w:type="dxa"/>
+            <w:vAlign w:val="center"/>
+          </w:tcPr>
+          <w:p>
+            <w:pPr>
+              <w:rPr>
+                <w:lang w:val="en-US"/>
+              </w:rPr>
+            </w:pPr>
+            <w:r>
+              <w:rPr>
+                <w:lang w:val="en-US"/>
+              </w:rPr>
+              <w:t xml:space="preserve">Status used to define a swimmer who has a pending membership. Implements the Status interface. </w:t>
+            </w:r>
+          </w:p>
+        </w:tc>
+      </w:tr>
+      <w:tr>
+        <w:trPr>
+          <w:jc w:val="center"/>
+        </w:trPr>
+        <w:tc>
+          <w:tcPr>
+            <w:tcW w:w="2536" w:type="dxa"/>
+            <w:vAlign w:val="center"/>
+          </w:tcPr>
+          <w:p>
+            <w:pPr>
+              <w:spacing w:before="240"/>
+              <w:rPr>
+                <w:lang w:val="en-US"/>
+              </w:rPr>
+            </w:pPr>
+            <w:r>
+              <w:rPr>
+                <w:lang w:val="en-US"/>
+              </w:rPr>
               <w:t>Contact</w:t>
             </w:r>
           </w:p>
@@ -1940,7 +2348,13 @@
               <w:rPr>
                 <w:lang w:val="en-US"/>
               </w:rPr>
-              <w:t xml:space="preserve"> profile.  </w:t>
+              <w:t xml:space="preserve"> profile.</w:t>
+            </w:r>
+            <w:r>
+              <w:rPr>
+                <w:lang w:val="en-US"/>
+              </w:rPr>
+              <w:t xml:space="preserve">  </w:t>
             </w:r>
           </w:p>
         </w:tc>
@@ -1948,7 +2362,7 @@
     </w:tbl>
     <w:p/>
     <w:sectPr>
-      <w:headerReference w:type="default" r:id="rId6"/>
+      <w:headerReference w:type="default" r:id="rId8"/>
       <w:pgSz w:w="12240" w:h="15840"/>
       <w:pgMar w:top="720" w:right="720" w:bottom="720" w:left="720" w:header="720" w:footer="720" w:gutter="0"/>
       <w:cols w:space="720"/>
@@ -1959,7 +2373,7 @@
 </file>
 
 <file path=word/endnotes.xml><?xml version="1.0" encoding="utf-8"?>
-<w:endnotes xmlns:wpc="http://schemas.microsoft.com/office/word/2010/wordprocessingCanvas" xmlns:cx="http://schemas.microsoft.com/office/drawing/2014/chartex" xmlns:cx1="http://schemas.microsoft.com/office/drawing/2015/9/8/chartex" xmlns:cx2="http://schemas.microsoft.com/office/drawing/2015/10/21/chartex" xmlns:cx3="http://schemas.microsoft.com/office/drawing/2016/5/9/chartex" xmlns:cx4="http://schemas.microsoft.com/office/drawing/2016/5/10/chartex" xmlns:cx5="http://schemas.microsoft.com/office/drawing/2016/5/11/chartex" xmlns:cx6="http://schemas.microsoft.com/office/drawing/2016/5/12/chartex" xmlns:cx7="http://schemas.microsoft.com/office/drawing/2016/5/13/chartex" xmlns:cx8="http://schemas.microsoft.com/office/drawing/2016/5/14/chartex" xmlns:mc="http://schemas.openxmlformats.org/markup-compatibility/2006" xmlns:aink="http://schemas.microsoft.com/office/drawing/2016/ink" xmlns:am3d="http://schemas.microsoft.com/office/drawing/2017/model3d" xmlns:o="urn:schemas-microsoft-com:office:office" xmlns:r="http://schemas.openxmlformats.org/officeDocument/2006/relationships" xmlns:m="http://schemas.openxmlformats.org/officeDocument/2006/math" xmlns:v="urn:schemas-microsoft-com:vml" xmlns:wp14="http://schemas.microsoft.com/office/word/2010/wordprocessingDrawing" xmlns:wp="http://schemas.openxmlformats.org/drawingml/2006/wordprocessingDrawing" xmlns:w10="urn:schemas-microsoft-com:office:word" xmlns:w="http://schemas.openxmlformats.org/wordprocessingml/2006/main" xmlns:w14="http://schemas.microsoft.com/office/word/2010/wordml" xmlns:w15="http://schemas.microsoft.com/office/word/2012/wordml" xmlns:w16cid="http://schemas.microsoft.com/office/word/2016/wordml/cid" xmlns:w16se="http://schemas.microsoft.com/office/word/2015/wordml/symex" xmlns:wpg="http://schemas.microsoft.com/office/word/2010/wordprocessingGroup" xmlns:wpi="http://schemas.microsoft.com/office/word/2010/wordprocessingInk" xmlns:wne="http://schemas.microsoft.com/office/word/2006/wordml" xmlns:wps="http://schemas.microsoft.com/office/word/2010/wordprocessingShape" mc:Ignorable="w14 w15 w16se w16cid wp14">
+<w:endnotes xmlns:wpc="http://schemas.microsoft.com/office/word/2010/wordprocessingCanvas" xmlns:mc="http://schemas.openxmlformats.org/markup-compatibility/2006" xmlns:o="urn:schemas-microsoft-com:office:office" xmlns:r="http://schemas.openxmlformats.org/officeDocument/2006/relationships" xmlns:m="http://schemas.openxmlformats.org/officeDocument/2006/math" xmlns:v="urn:schemas-microsoft-com:vml" xmlns:wp14="http://schemas.microsoft.com/office/word/2010/wordprocessingDrawing" xmlns:wp="http://schemas.openxmlformats.org/drawingml/2006/wordprocessingDrawing" xmlns:w10="urn:schemas-microsoft-com:office:word" xmlns:w="http://schemas.openxmlformats.org/wordprocessingml/2006/main" xmlns:w14="http://schemas.microsoft.com/office/word/2010/wordml" xmlns:wpg="http://schemas.microsoft.com/office/word/2010/wordprocessingGroup" xmlns:wpi="http://schemas.microsoft.com/office/word/2010/wordprocessingInk" xmlns:wne="http://schemas.microsoft.com/office/word/2006/wordml" xmlns:wps="http://schemas.microsoft.com/office/word/2010/wordprocessingShape" mc:Ignorable="w14 wp14">
   <w:endnote w:type="separator" w:id="-1">
     <w:p>
       <w:r>
@@ -1978,7 +2392,7 @@
 </file>
 
 <file path=word/footnotes.xml><?xml version="1.0" encoding="utf-8"?>
-<w:footnotes xmlns:wpc="http://schemas.microsoft.com/office/word/2010/wordprocessingCanvas" xmlns:cx="http://schemas.microsoft.com/office/drawing/2014/chartex" xmlns:cx1="http://schemas.microsoft.com/office/drawing/2015/9/8/chartex" xmlns:cx2="http://schemas.microsoft.com/office/drawing/2015/10/21/chartex" xmlns:cx3="http://schemas.microsoft.com/office/drawing/2016/5/9/chartex" xmlns:cx4="http://schemas.microsoft.com/office/drawing/2016/5/10/chartex" xmlns:cx5="http://schemas.microsoft.com/office/drawing/2016/5/11/chartex" xmlns:cx6="http://schemas.microsoft.com/office/drawing/2016/5/12/chartex" xmlns:cx7="http://schemas.microsoft.com/office/drawing/2016/5/13/chartex" xmlns:cx8="http://schemas.microsoft.com/office/drawing/2016/5/14/chartex" xmlns:mc="http://schemas.openxmlformats.org/markup-compatibility/2006" xmlns:aink="http://schemas.microsoft.com/office/drawing/2016/ink" xmlns:am3d="http://schemas.microsoft.com/office/drawing/2017/model3d" xmlns:o="urn:schemas-microsoft-com:office:office" xmlns:r="http://schemas.openxmlformats.org/officeDocument/2006/relationships" xmlns:m="http://schemas.openxmlformats.org/officeDocument/2006/math" xmlns:v="urn:schemas-microsoft-com:vml" xmlns:wp14="http://schemas.microsoft.com/office/word/2010/wordprocessingDrawing" xmlns:wp="http://schemas.openxmlformats.org/drawingml/2006/wordprocessingDrawing" xmlns:w10="urn:schemas-microsoft-com:office:word" xmlns:w="http://schemas.openxmlformats.org/wordprocessingml/2006/main" xmlns:w14="http://schemas.microsoft.com/office/word/2010/wordml" xmlns:w15="http://schemas.microsoft.com/office/word/2012/wordml" xmlns:w16cid="http://schemas.microsoft.com/office/word/2016/wordml/cid" xmlns:w16se="http://schemas.microsoft.com/office/word/2015/wordml/symex" xmlns:wpg="http://schemas.microsoft.com/office/word/2010/wordprocessingGroup" xmlns:wpi="http://schemas.microsoft.com/office/word/2010/wordprocessingInk" xmlns:wne="http://schemas.microsoft.com/office/word/2006/wordml" xmlns:wps="http://schemas.microsoft.com/office/word/2010/wordprocessingShape" mc:Ignorable="w14 w15 w16se w16cid wp14">
+<w:footnotes xmlns:wpc="http://schemas.microsoft.com/office/word/2010/wordprocessingCanvas" xmlns:mc="http://schemas.openxmlformats.org/markup-compatibility/2006" xmlns:o="urn:schemas-microsoft-com:office:office" xmlns:r="http://schemas.openxmlformats.org/officeDocument/2006/relationships" xmlns:m="http://schemas.openxmlformats.org/officeDocument/2006/math" xmlns:v="urn:schemas-microsoft-com:vml" xmlns:wp14="http://schemas.microsoft.com/office/word/2010/wordprocessingDrawing" xmlns:wp="http://schemas.openxmlformats.org/drawingml/2006/wordprocessingDrawing" xmlns:w10="urn:schemas-microsoft-com:office:word" xmlns:w="http://schemas.openxmlformats.org/wordprocessingml/2006/main" xmlns:w14="http://schemas.microsoft.com/office/word/2010/wordml" xmlns:wpg="http://schemas.microsoft.com/office/word/2010/wordprocessingGroup" xmlns:wpi="http://schemas.microsoft.com/office/word/2010/wordprocessingInk" xmlns:wne="http://schemas.microsoft.com/office/word/2006/wordml" xmlns:wps="http://schemas.microsoft.com/office/word/2010/wordprocessingShape" mc:Ignorable="w14 wp14">
   <w:footnote w:type="separator" w:id="-1">
     <w:p>
       <w:r>
@@ -1997,7 +2411,7 @@
 </file>
 
 <file path=word/header1.xml><?xml version="1.0" encoding="utf-8"?>
-<w:hdr xmlns:wpc="http://schemas.microsoft.com/office/word/2010/wordprocessingCanvas" xmlns:cx="http://schemas.microsoft.com/office/drawing/2014/chartex" xmlns:cx1="http://schemas.microsoft.com/office/drawing/2015/9/8/chartex" xmlns:cx2="http://schemas.microsoft.com/office/drawing/2015/10/21/chartex" xmlns:cx3="http://schemas.microsoft.com/office/drawing/2016/5/9/chartex" xmlns:cx4="http://schemas.microsoft.com/office/drawing/2016/5/10/chartex" xmlns:cx5="http://schemas.microsoft.com/office/drawing/2016/5/11/chartex" xmlns:cx6="http://schemas.microsoft.com/office/drawing/2016/5/12/chartex" xmlns:cx7="http://schemas.microsoft.com/office/drawing/2016/5/13/chartex" xmlns:cx8="http://schemas.microsoft.com/office/drawing/2016/5/14/chartex" xmlns:mc="http://schemas.openxmlformats.org/markup-compatibility/2006" xmlns:aink="http://schemas.microsoft.com/office/drawing/2016/ink" xmlns:am3d="http://schemas.microsoft.com/office/drawing/2017/model3d" xmlns:o="urn:schemas-microsoft-com:office:office" xmlns:r="http://schemas.openxmlformats.org/officeDocument/2006/relationships" xmlns:m="http://schemas.openxmlformats.org/officeDocument/2006/math" xmlns:v="urn:schemas-microsoft-com:vml" xmlns:wp14="http://schemas.microsoft.com/office/word/2010/wordprocessingDrawing" xmlns:wp="http://schemas.openxmlformats.org/drawingml/2006/wordprocessingDrawing" xmlns:w10="urn:schemas-microsoft-com:office:word" xmlns:w="http://schemas.openxmlformats.org/wordprocessingml/2006/main" xmlns:w14="http://schemas.microsoft.com/office/word/2010/wordml" xmlns:w15="http://schemas.microsoft.com/office/word/2012/wordml" xmlns:w16cid="http://schemas.microsoft.com/office/word/2016/wordml/cid" xmlns:w16se="http://schemas.microsoft.com/office/word/2015/wordml/symex" xmlns:wpg="http://schemas.microsoft.com/office/word/2010/wordprocessingGroup" xmlns:wpi="http://schemas.microsoft.com/office/word/2010/wordprocessingInk" xmlns:wne="http://schemas.microsoft.com/office/word/2006/wordml" xmlns:wps="http://schemas.microsoft.com/office/word/2010/wordprocessingShape" mc:Ignorable="w14 w15 w16se w16cid wp14">
+<w:hdr xmlns:wpc="http://schemas.microsoft.com/office/word/2010/wordprocessingCanvas" xmlns:mc="http://schemas.openxmlformats.org/markup-compatibility/2006" xmlns:o="urn:schemas-microsoft-com:office:office" xmlns:r="http://schemas.openxmlformats.org/officeDocument/2006/relationships" xmlns:m="http://schemas.openxmlformats.org/officeDocument/2006/math" xmlns:v="urn:schemas-microsoft-com:vml" xmlns:wp14="http://schemas.microsoft.com/office/word/2010/wordprocessingDrawing" xmlns:wp="http://schemas.openxmlformats.org/drawingml/2006/wordprocessingDrawing" xmlns:w10="urn:schemas-microsoft-com:office:word" xmlns:w="http://schemas.openxmlformats.org/wordprocessingml/2006/main" xmlns:w14="http://schemas.microsoft.com/office/word/2010/wordml" xmlns:wpg="http://schemas.microsoft.com/office/word/2010/wordprocessingGroup" xmlns:wpi="http://schemas.microsoft.com/office/word/2010/wordprocessingInk" xmlns:wne="http://schemas.microsoft.com/office/word/2006/wordml" xmlns:wps="http://schemas.microsoft.com/office/word/2010/wordprocessingShape" mc:Ignorable="w14 wp14">
   <w:p>
     <w:pPr>
       <w:pStyle w:val="Header"/>
@@ -2054,8 +2468,105 @@
 </w:hdr>
 </file>
 
+<file path=word/numbering.xml><?xml version="1.0" encoding="utf-8"?>
+<w:numbering xmlns:wpc="http://schemas.microsoft.com/office/word/2010/wordprocessingCanvas" xmlns:mc="http://schemas.openxmlformats.org/markup-compatibility/2006" xmlns:o="urn:schemas-microsoft-com:office:office" xmlns:r="http://schemas.openxmlformats.org/officeDocument/2006/relationships" xmlns:m="http://schemas.openxmlformats.org/officeDocument/2006/math" xmlns:v="urn:schemas-microsoft-com:vml" xmlns:wp14="http://schemas.microsoft.com/office/word/2010/wordprocessingDrawing" xmlns:wp="http://schemas.openxmlformats.org/drawingml/2006/wordprocessingDrawing" xmlns:w10="urn:schemas-microsoft-com:office:word" xmlns:w="http://schemas.openxmlformats.org/wordprocessingml/2006/main" xmlns:w14="http://schemas.microsoft.com/office/word/2010/wordml" xmlns:wpg="http://schemas.microsoft.com/office/word/2010/wordprocessingGroup" xmlns:wpi="http://schemas.microsoft.com/office/word/2010/wordprocessingInk" xmlns:wne="http://schemas.microsoft.com/office/word/2006/wordml" xmlns:wps="http://schemas.microsoft.com/office/word/2010/wordprocessingShape" mc:Ignorable="w14 wp14">
+  <w:abstractNum w:abstractNumId="0">
+    <w:nsid w:val="4013562D"/>
+    <w:multiLevelType w:val="hybridMultilevel"/>
+    <w:tmpl w:val="7624D3EC"/>
+    <w:lvl w:ilvl="0" w:tplc="0409000F">
+      <w:start w:val="1"/>
+      <w:numFmt w:val="decimal"/>
+      <w:lvlText w:val="%1."/>
+      <w:lvlJc w:val="left"/>
+      <w:pPr>
+        <w:ind w:left="720" w:hanging="360"/>
+      </w:pPr>
+      <w:rPr>
+        <w:rFonts w:hint="default"/>
+      </w:rPr>
+    </w:lvl>
+    <w:lvl w:ilvl="1" w:tplc="04090019" w:tentative="1">
+      <w:start w:val="1"/>
+      <w:numFmt w:val="lowerLetter"/>
+      <w:lvlText w:val="%2."/>
+      <w:lvlJc w:val="left"/>
+      <w:pPr>
+        <w:ind w:left="1440" w:hanging="360"/>
+      </w:pPr>
+    </w:lvl>
+    <w:lvl w:ilvl="2" w:tplc="0409001B" w:tentative="1">
+      <w:start w:val="1"/>
+      <w:numFmt w:val="lowerRoman"/>
+      <w:lvlText w:val="%3."/>
+      <w:lvlJc w:val="right"/>
+      <w:pPr>
+        <w:ind w:left="2160" w:hanging="180"/>
+      </w:pPr>
+    </w:lvl>
+    <w:lvl w:ilvl="3" w:tplc="0409000F" w:tentative="1">
+      <w:start w:val="1"/>
+      <w:numFmt w:val="decimal"/>
+      <w:lvlText w:val="%4."/>
+      <w:lvlJc w:val="left"/>
+      <w:pPr>
+        <w:ind w:left="2880" w:hanging="360"/>
+      </w:pPr>
+    </w:lvl>
+    <w:lvl w:ilvl="4" w:tplc="04090019" w:tentative="1">
+      <w:start w:val="1"/>
+      <w:numFmt w:val="lowerLetter"/>
+      <w:lvlText w:val="%5."/>
+      <w:lvlJc w:val="left"/>
+      <w:pPr>
+        <w:ind w:left="3600" w:hanging="360"/>
+      </w:pPr>
+    </w:lvl>
+    <w:lvl w:ilvl="5" w:tplc="0409001B" w:tentative="1">
+      <w:start w:val="1"/>
+      <w:numFmt w:val="lowerRoman"/>
+      <w:lvlText w:val="%6."/>
+      <w:lvlJc w:val="right"/>
+      <w:pPr>
+        <w:ind w:left="4320" w:hanging="180"/>
+      </w:pPr>
+    </w:lvl>
+    <w:lvl w:ilvl="6" w:tplc="0409000F" w:tentative="1">
+      <w:start w:val="1"/>
+      <w:numFmt w:val="decimal"/>
+      <w:lvlText w:val="%7."/>
+      <w:lvlJc w:val="left"/>
+      <w:pPr>
+        <w:ind w:left="5040" w:hanging="360"/>
+      </w:pPr>
+    </w:lvl>
+    <w:lvl w:ilvl="7" w:tplc="04090019" w:tentative="1">
+      <w:start w:val="1"/>
+      <w:numFmt w:val="lowerLetter"/>
+      <w:lvlText w:val="%8."/>
+      <w:lvlJc w:val="left"/>
+      <w:pPr>
+        <w:ind w:left="5760" w:hanging="360"/>
+      </w:pPr>
+    </w:lvl>
+    <w:lvl w:ilvl="8" w:tplc="0409001B" w:tentative="1">
+      <w:start w:val="1"/>
+      <w:numFmt w:val="lowerRoman"/>
+      <w:lvlText w:val="%9."/>
+      <w:lvlJc w:val="right"/>
+      <w:pPr>
+        <w:ind w:left="6480" w:hanging="180"/>
+      </w:pPr>
+    </w:lvl>
+  </w:abstractNum>
+  <w:num w:numId="1">
+    <w:abstractNumId w:val="0"/>
+  </w:num>
+</w:numbering>
+</file>
+
 <file path=word/styles.xml><?xml version="1.0" encoding="utf-8"?>
-<w:styles xmlns:mc="http://schemas.openxmlformats.org/markup-compatibility/2006" xmlns:r="http://schemas.openxmlformats.org/officeDocument/2006/relationships" xmlns:w="http://schemas.openxmlformats.org/wordprocessingml/2006/main" xmlns:w14="http://schemas.microsoft.com/office/word/2010/wordml" xmlns:w15="http://schemas.microsoft.com/office/word/2012/wordml" xmlns:w16cid="http://schemas.microsoft.com/office/word/2016/wordml/cid" xmlns:w16se="http://schemas.microsoft.com/office/word/2015/wordml/symex" mc:Ignorable="w14 w15 w16se w16cid">
+<w:styles xmlns:mc="http://schemas.openxmlformats.org/markup-compatibility/2006" xmlns:r="http://schemas.openxmlformats.org/officeDocument/2006/relationships" xmlns:w="http://schemas.openxmlformats.org/wordprocessingml/2006/main" xmlns:w14="http://schemas.microsoft.com/office/word/2010/wordml" mc:Ignorable="w14">
   <w:docDefaults>
     <w:rPrDefault>
       <w:rPr>
@@ -2067,380 +2578,144 @@
     </w:rPrDefault>
     <w:pPrDefault/>
   </w:docDefaults>
-  <w:latentStyles w:defLockedState="0" w:defUIPriority="99" w:defSemiHidden="0" w:defUnhideWhenUsed="0" w:defQFormat="0" w:count="375">
-    <w:lsdException w:name="Normal" w:uiPriority="0" w:qFormat="1"/>
-    <w:lsdException w:name="heading 1" w:uiPriority="9" w:qFormat="1"/>
-    <w:lsdException w:name="heading 2" w:semiHidden="1" w:uiPriority="9" w:unhideWhenUsed="1" w:qFormat="1"/>
-    <w:lsdException w:name="heading 3" w:semiHidden="1" w:uiPriority="9" w:unhideWhenUsed="1" w:qFormat="1"/>
-    <w:lsdException w:name="heading 4" w:semiHidden="1" w:uiPriority="9" w:unhideWhenUsed="1" w:qFormat="1"/>
-    <w:lsdException w:name="heading 5" w:semiHidden="1" w:uiPriority="9" w:unhideWhenUsed="1" w:qFormat="1"/>
-    <w:lsdException w:name="heading 6" w:semiHidden="1" w:uiPriority="9" w:unhideWhenUsed="1" w:qFormat="1"/>
-    <w:lsdException w:name="heading 7" w:semiHidden="1" w:uiPriority="9" w:unhideWhenUsed="1" w:qFormat="1"/>
-    <w:lsdException w:name="heading 8" w:semiHidden="1" w:uiPriority="9" w:unhideWhenUsed="1" w:qFormat="1"/>
-    <w:lsdException w:name="heading 9" w:semiHidden="1" w:uiPriority="9" w:unhideWhenUsed="1" w:qFormat="1"/>
-    <w:lsdException w:name="index 1" w:semiHidden="1" w:unhideWhenUsed="1"/>
-    <w:lsdException w:name="index 2" w:semiHidden="1" w:unhideWhenUsed="1"/>
-    <w:lsdException w:name="index 3" w:semiHidden="1" w:unhideWhenUsed="1"/>
-    <w:lsdException w:name="index 4" w:semiHidden="1" w:unhideWhenUsed="1"/>
-    <w:lsdException w:name="index 5" w:semiHidden="1" w:unhideWhenUsed="1"/>
-    <w:lsdException w:name="index 6" w:semiHidden="1" w:unhideWhenUsed="1"/>
-    <w:lsdException w:name="index 7" w:semiHidden="1" w:unhideWhenUsed="1"/>
-    <w:lsdException w:name="index 8" w:semiHidden="1" w:unhideWhenUsed="1"/>
-    <w:lsdException w:name="index 9" w:semiHidden="1" w:unhideWhenUsed="1"/>
-    <w:lsdException w:name="toc 1" w:semiHidden="1" w:uiPriority="39" w:unhideWhenUsed="1"/>
-    <w:lsdException w:name="toc 2" w:semiHidden="1" w:uiPriority="39" w:unhideWhenUsed="1"/>
-    <w:lsdException w:name="toc 3" w:semiHidden="1" w:uiPriority="39" w:unhideWhenUsed="1"/>
-    <w:lsdException w:name="toc 4" w:semiHidden="1" w:uiPriority="39" w:unhideWhenUsed="1"/>
-    <w:lsdException w:name="toc 5" w:semiHidden="1" w:uiPriority="39" w:unhideWhenUsed="1"/>
-    <w:lsdException w:name="toc 6" w:semiHidden="1" w:uiPriority="39" w:unhideWhenUsed="1"/>
-    <w:lsdException w:name="toc 7" w:semiHidden="1" w:uiPriority="39" w:unhideWhenUsed="1"/>
-    <w:lsdException w:name="toc 8" w:semiHidden="1" w:uiPriority="39" w:unhideWhenUsed="1"/>
-    <w:lsdException w:name="toc 9" w:semiHidden="1" w:uiPriority="39" w:unhideWhenUsed="1"/>
-    <w:lsdException w:name="Normal Indent" w:semiHidden="1" w:unhideWhenUsed="1"/>
-    <w:lsdException w:name="footnote text" w:semiHidden="1" w:unhideWhenUsed="1"/>
-    <w:lsdException w:name="annotation text" w:semiHidden="1" w:unhideWhenUsed="1"/>
-    <w:lsdException w:name="header" w:semiHidden="1" w:unhideWhenUsed="1"/>
-    <w:lsdException w:name="footer" w:semiHidden="1" w:unhideWhenUsed="1"/>
-    <w:lsdException w:name="index heading" w:semiHidden="1" w:unhideWhenUsed="1"/>
-    <w:lsdException w:name="caption" w:semiHidden="1" w:uiPriority="35" w:unhideWhenUsed="1" w:qFormat="1"/>
-    <w:lsdException w:name="table of figures" w:semiHidden="1" w:unhideWhenUsed="1"/>
-    <w:lsdException w:name="envelope address" w:semiHidden="1" w:unhideWhenUsed="1"/>
-    <w:lsdException w:name="envelope return" w:semiHidden="1" w:unhideWhenUsed="1"/>
-    <w:lsdException w:name="footnote reference" w:semiHidden="1" w:unhideWhenUsed="1"/>
-    <w:lsdException w:name="annotation reference" w:semiHidden="1" w:unhideWhenUsed="1"/>
-    <w:lsdException w:name="line number" w:semiHidden="1" w:unhideWhenUsed="1"/>
-    <w:lsdException w:name="page number" w:semiHidden="1" w:unhideWhenUsed="1"/>
-    <w:lsdException w:name="endnote reference" w:semiHidden="1" w:unhideWhenUsed="1"/>
-    <w:lsdException w:name="endnote text" w:semiHidden="1" w:unhideWhenUsed="1"/>
-    <w:lsdException w:name="table of authorities" w:semiHidden="1" w:unhideWhenUsed="1"/>
-    <w:lsdException w:name="macro" w:semiHidden="1" w:unhideWhenUsed="1"/>
-    <w:lsdException w:name="toa heading" w:semiHidden="1" w:unhideWhenUsed="1"/>
-    <w:lsdException w:name="List" w:semiHidden="1" w:unhideWhenUsed="1"/>
-    <w:lsdException w:name="List Bullet" w:semiHidden="1" w:unhideWhenUsed="1"/>
-    <w:lsdException w:name="List Number" w:semiHidden="1" w:unhideWhenUsed="1"/>
-    <w:lsdException w:name="List 2" w:semiHidden="1" w:unhideWhenUsed="1"/>
-    <w:lsdException w:name="List 3" w:semiHidden="1" w:unhideWhenUsed="1"/>
-    <w:lsdException w:name="List 4" w:semiHidden="1" w:unhideWhenUsed="1"/>
-    <w:lsdException w:name="List 5" w:semiHidden="1" w:unhideWhenUsed="1"/>
-    <w:lsdException w:name="List Bullet 2" w:semiHidden="1" w:unhideWhenUsed="1"/>
-    <w:lsdException w:name="List Bullet 3" w:semiHidden="1" w:unhideWhenUsed="1"/>
-    <w:lsdException w:name="List Bullet 4" w:semiHidden="1" w:unhideWhenUsed="1"/>
-    <w:lsdException w:name="List Bullet 5" w:semiHidden="1" w:unhideWhenUsed="1"/>
-    <w:lsdException w:name="List Number 2" w:semiHidden="1" w:unhideWhenUsed="1"/>
-    <w:lsdException w:name="List Number 3" w:semiHidden="1" w:unhideWhenUsed="1"/>
-    <w:lsdException w:name="List Number 4" w:semiHidden="1" w:unhideWhenUsed="1"/>
-    <w:lsdException w:name="List Number 5" w:semiHidden="1" w:unhideWhenUsed="1"/>
-    <w:lsdException w:name="Title" w:uiPriority="10" w:qFormat="1"/>
-    <w:lsdException w:name="Closing" w:semiHidden="1" w:unhideWhenUsed="1"/>
-    <w:lsdException w:name="Signature" w:semiHidden="1" w:unhideWhenUsed="1"/>
-    <w:lsdException w:name="Default Paragraph Font" w:semiHidden="1" w:uiPriority="1" w:unhideWhenUsed="1"/>
-    <w:lsdException w:name="Body Text" w:semiHidden="1" w:unhideWhenUsed="1"/>
-    <w:lsdException w:name="Body Text Indent" w:semiHidden="1" w:unhideWhenUsed="1"/>
-    <w:lsdException w:name="List Continue" w:semiHidden="1" w:unhideWhenUsed="1"/>
-    <w:lsdException w:name="List Continue 2" w:semiHidden="1" w:unhideWhenUsed="1"/>
-    <w:lsdException w:name="List Continue 3" w:semiHidden="1" w:unhideWhenUsed="1"/>
-    <w:lsdException w:name="List Continue 4" w:semiHidden="1" w:unhideWhenUsed="1"/>
-    <w:lsdException w:name="List Continue 5" w:semiHidden="1" w:unhideWhenUsed="1"/>
-    <w:lsdException w:name="Message Header" w:semiHidden="1" w:unhideWhenUsed="1"/>
-    <w:lsdException w:name="Subtitle" w:uiPriority="11" w:qFormat="1"/>
-    <w:lsdException w:name="Salutation" w:semiHidden="1" w:unhideWhenUsed="1"/>
-    <w:lsdException w:name="Date" w:semiHidden="1" w:unhideWhenUsed="1"/>
-    <w:lsdException w:name="Body Text First Indent" w:semiHidden="1" w:unhideWhenUsed="1"/>
-    <w:lsdException w:name="Body Text First Indent 2" w:semiHidden="1" w:unhideWhenUsed="1"/>
-    <w:lsdException w:name="Note Heading" w:semiHidden="1" w:unhideWhenUsed="1"/>
-    <w:lsdException w:name="Body Text 2" w:semiHidden="1" w:unhideWhenUsed="1"/>
-    <w:lsdException w:name="Body Text 3" w:semiHidden="1" w:unhideWhenUsed="1"/>
-    <w:lsdException w:name="Body Text Indent 2" w:semiHidden="1" w:unhideWhenUsed="1"/>
-    <w:lsdException w:name="Body Text Indent 3" w:semiHidden="1" w:unhideWhenUsed="1"/>
-    <w:lsdException w:name="Block Text" w:semiHidden="1" w:unhideWhenUsed="1"/>
-    <w:lsdException w:name="Hyperlink" w:semiHidden="1" w:unhideWhenUsed="1"/>
-    <w:lsdException w:name="FollowedHyperlink" w:semiHidden="1" w:unhideWhenUsed="1"/>
-    <w:lsdException w:name="Strong" w:uiPriority="22" w:qFormat="1"/>
-    <w:lsdException w:name="Emphasis" w:uiPriority="20" w:qFormat="1"/>
-    <w:lsdException w:name="Document Map" w:semiHidden="1" w:unhideWhenUsed="1"/>
-    <w:lsdException w:name="Plain Text" w:semiHidden="1" w:unhideWhenUsed="1"/>
-    <w:lsdException w:name="E-mail Signature" w:semiHidden="1" w:unhideWhenUsed="1"/>
-    <w:lsdException w:name="HTML Top of Form" w:semiHidden="1" w:unhideWhenUsed="1"/>
-    <w:lsdException w:name="HTML Bottom of Form" w:semiHidden="1" w:unhideWhenUsed="1"/>
-    <w:lsdException w:name="Normal (Web)" w:semiHidden="1" w:unhideWhenUsed="1"/>
-    <w:lsdException w:name="HTML Acronym" w:semiHidden="1" w:unhideWhenUsed="1"/>
-    <w:lsdException w:name="HTML Address" w:semiHidden="1" w:unhideWhenUsed="1"/>
-    <w:lsdException w:name="HTML Cite" w:semiHidden="1" w:unhideWhenUsed="1"/>
-    <w:lsdException w:name="HTML Code" w:semiHidden="1" w:unhideWhenUsed="1"/>
-    <w:lsdException w:name="HTML Definition" w:semiHidden="1" w:unhideWhenUsed="1"/>
-    <w:lsdException w:name="HTML Keyboard" w:semiHidden="1" w:unhideWhenUsed="1"/>
-    <w:lsdException w:name="HTML Preformatted" w:semiHidden="1" w:unhideWhenUsed="1"/>
-    <w:lsdException w:name="HTML Sample" w:semiHidden="1" w:unhideWhenUsed="1"/>
-    <w:lsdException w:name="HTML Typewriter" w:semiHidden="1" w:unhideWhenUsed="1"/>
-    <w:lsdException w:name="HTML Variable" w:semiHidden="1" w:unhideWhenUsed="1"/>
-    <w:lsdException w:name="Normal Table" w:semiHidden="1" w:unhideWhenUsed="1"/>
-    <w:lsdException w:name="annotation subject" w:semiHidden="1" w:unhideWhenUsed="1"/>
-    <w:lsdException w:name="No List" w:semiHidden="1" w:unhideWhenUsed="1"/>
-    <w:lsdException w:name="Outline List 1" w:semiHidden="1" w:unhideWhenUsed="1"/>
-    <w:lsdException w:name="Outline List 2" w:semiHidden="1" w:unhideWhenUsed="1"/>
-    <w:lsdException w:name="Outline List 3" w:semiHidden="1" w:unhideWhenUsed="1"/>
-    <w:lsdException w:name="Table Simple 1" w:semiHidden="1" w:unhideWhenUsed="1"/>
-    <w:lsdException w:name="Table Simple 2" w:semiHidden="1" w:unhideWhenUsed="1"/>
-    <w:lsdException w:name="Table Simple 3" w:semiHidden="1" w:unhideWhenUsed="1"/>
-    <w:lsdException w:name="Table Classic 1" w:semiHidden="1" w:unhideWhenUsed="1"/>
-    <w:lsdException w:name="Table Classic 2" w:semiHidden="1" w:unhideWhenUsed="1"/>
-    <w:lsdException w:name="Table Classic 3" w:semiHidden="1" w:unhideWhenUsed="1"/>
-    <w:lsdException w:name="Table Classic 4" w:semiHidden="1" w:unhideWhenUsed="1"/>
-    <w:lsdException w:name="Table Colorful 1" w:semiHidden="1" w:unhideWhenUsed="1"/>
-    <w:lsdException w:name="Table Colorful 2" w:semiHidden="1" w:unhideWhenUsed="1"/>
-    <w:lsdException w:name="Table Colorful 3" w:semiHidden="1" w:unhideWhenUsed="1"/>
-    <w:lsdException w:name="Table Columns 1" w:semiHidden="1" w:unhideWhenUsed="1"/>
-    <w:lsdException w:name="Table Columns 2" w:semiHidden="1" w:unhideWhenUsed="1"/>
-    <w:lsdException w:name="Table Columns 3" w:semiHidden="1" w:unhideWhenUsed="1"/>
-    <w:lsdException w:name="Table Columns 4" w:semiHidden="1" w:unhideWhenUsed="1"/>
-    <w:lsdException w:name="Table Columns 5" w:semiHidden="1" w:unhideWhenUsed="1"/>
-    <w:lsdException w:name="Table Grid 1" w:semiHidden="1" w:unhideWhenUsed="1"/>
-    <w:lsdException w:name="Table Grid 2" w:semiHidden="1" w:unhideWhenUsed="1"/>
-    <w:lsdException w:name="Table Grid 3" w:semiHidden="1" w:unhideWhenUsed="1"/>
-    <w:lsdException w:name="Table Grid 4" w:semiHidden="1" w:unhideWhenUsed="1"/>
-    <w:lsdException w:name="Table Grid 5" w:semiHidden="1" w:unhideWhenUsed="1"/>
-    <w:lsdException w:name="Table Grid 6" w:semiHidden="1" w:unhideWhenUsed="1"/>
-    <w:lsdException w:name="Table Grid 7" w:semiHidden="1" w:unhideWhenUsed="1"/>
-    <w:lsdException w:name="Table Grid 8" w:semiHidden="1" w:unhideWhenUsed="1"/>
-    <w:lsdException w:name="Table List 1" w:semiHidden="1" w:unhideWhenUsed="1"/>
-    <w:lsdException w:name="Table List 2" w:semiHidden="1" w:unhideWhenUsed="1"/>
-    <w:lsdException w:name="Table List 3" w:semiHidden="1" w:unhideWhenUsed="1"/>
-    <w:lsdException w:name="Table List 4" w:semiHidden="1" w:unhideWhenUsed="1"/>
-    <w:lsdException w:name="Table List 5" w:semiHidden="1" w:unhideWhenUsed="1"/>
-    <w:lsdException w:name="Table List 6" w:semiHidden="1" w:unhideWhenUsed="1"/>
-    <w:lsdException w:name="Table List 7" w:semiHidden="1" w:unhideWhenUsed="1"/>
-    <w:lsdException w:name="Table List 8" w:semiHidden="1" w:unhideWhenUsed="1"/>
-    <w:lsdException w:name="Table 3D effects 1" w:semiHidden="1" w:unhideWhenUsed="1"/>
-    <w:lsdException w:name="Table 3D effects 2" w:semiHidden="1" w:unhideWhenUsed="1"/>
-    <w:lsdException w:name="Table 3D effects 3" w:semiHidden="1" w:unhideWhenUsed="1"/>
-    <w:lsdException w:name="Table Contemporary" w:semiHidden="1" w:unhideWhenUsed="1"/>
-    <w:lsdException w:name="Table Elegant" w:semiHidden="1" w:unhideWhenUsed="1"/>
-    <w:lsdException w:name="Table Professional" w:semiHidden="1" w:unhideWhenUsed="1"/>
-    <w:lsdException w:name="Table Subtle 1" w:semiHidden="1" w:unhideWhenUsed="1"/>
-    <w:lsdException w:name="Table Subtle 2" w:semiHidden="1" w:unhideWhenUsed="1"/>
-    <w:lsdException w:name="Table Web 1" w:semiHidden="1" w:unhideWhenUsed="1"/>
-    <w:lsdException w:name="Table Web 2" w:semiHidden="1" w:unhideWhenUsed="1"/>
-    <w:lsdException w:name="Table Web 3" w:semiHidden="1" w:unhideWhenUsed="1"/>
-    <w:lsdException w:name="Balloon Text" w:semiHidden="1" w:unhideWhenUsed="1"/>
-    <w:lsdException w:name="Table Grid" w:uiPriority="39"/>
-    <w:lsdException w:name="Table Theme" w:semiHidden="1" w:unhideWhenUsed="1"/>
-    <w:lsdException w:name="Placeholder Text" w:semiHidden="1"/>
-    <w:lsdException w:name="No Spacing" w:uiPriority="1" w:qFormat="1"/>
-    <w:lsdException w:name="Light Shading" w:uiPriority="60"/>
-    <w:lsdException w:name="Light List" w:uiPriority="61"/>
-    <w:lsdException w:name="Light Grid" w:uiPriority="62"/>
-    <w:lsdException w:name="Medium Shading 1" w:uiPriority="63"/>
-    <w:lsdException w:name="Medium Shading 2" w:uiPriority="64"/>
-    <w:lsdException w:name="Medium List 1" w:uiPriority="65"/>
-    <w:lsdException w:name="Medium List 2" w:uiPriority="66"/>
-    <w:lsdException w:name="Medium Grid 1" w:uiPriority="67"/>
-    <w:lsdException w:name="Medium Grid 2" w:uiPriority="68"/>
-    <w:lsdException w:name="Medium Grid 3" w:uiPriority="69"/>
-    <w:lsdException w:name="Dark List" w:uiPriority="70"/>
-    <w:lsdException w:name="Colorful Shading" w:uiPriority="71"/>
-    <w:lsdException w:name="Colorful List" w:uiPriority="72"/>
-    <w:lsdException w:name="Colorful Grid" w:uiPriority="73"/>
-    <w:lsdException w:name="Light Shading Accent 1" w:uiPriority="60"/>
-    <w:lsdException w:name="Light List Accent 1" w:uiPriority="61"/>
-    <w:lsdException w:name="Light Grid Accent 1" w:uiPriority="62"/>
-    <w:lsdException w:name="Medium Shading 1 Accent 1" w:uiPriority="63"/>
-    <w:lsdException w:name="Medium Shading 2 Accent 1" w:uiPriority="64"/>
-    <w:lsdException w:name="Medium List 1 Accent 1" w:uiPriority="65"/>
-    <w:lsdException w:name="Revision" w:semiHidden="1"/>
-    <w:lsdException w:name="List Paragraph" w:uiPriority="34" w:qFormat="1"/>
-    <w:lsdException w:name="Quote" w:uiPriority="29" w:qFormat="1"/>
-    <w:lsdException w:name="Intense Quote" w:uiPriority="30" w:qFormat="1"/>
-    <w:lsdException w:name="Medium List 2 Accent 1" w:uiPriority="66"/>
-    <w:lsdException w:name="Medium Grid 1 Accent 1" w:uiPriority="67"/>
-    <w:lsdException w:name="Medium Grid 2 Accent 1" w:uiPriority="68"/>
-    <w:lsdException w:name="Medium Grid 3 Accent 1" w:uiPriority="69"/>
-    <w:lsdException w:name="Dark List Accent 1" w:uiPriority="70"/>
-    <w:lsdException w:name="Colorful Shading Accent 1" w:uiPriority="71"/>
-    <w:lsdException w:name="Colorful List Accent 1" w:uiPriority="72"/>
-    <w:lsdException w:name="Colorful Grid Accent 1" w:uiPriority="73"/>
-    <w:lsdException w:name="Light Shading Accent 2" w:uiPriority="60"/>
-    <w:lsdException w:name="Light List Accent 2" w:uiPriority="61"/>
-    <w:lsdException w:name="Light Grid Accent 2" w:uiPriority="62"/>
-    <w:lsdException w:name="Medium Shading 1 Accent 2" w:uiPriority="63"/>
-    <w:lsdException w:name="Medium Shading 2 Accent 2" w:uiPriority="64"/>
-    <w:lsdException w:name="Medium List 1 Accent 2" w:uiPriority="65"/>
-    <w:lsdException w:name="Medium List 2 Accent 2" w:uiPriority="66"/>
-    <w:lsdException w:name="Medium Grid 1 Accent 2" w:uiPriority="67"/>
-    <w:lsdException w:name="Medium Grid 2 Accent 2" w:uiPriority="68"/>
-    <w:lsdException w:name="Medium Grid 3 Accent 2" w:uiPriority="69"/>
-    <w:lsdException w:name="Dark List Accent 2" w:uiPriority="70"/>
-    <w:lsdException w:name="Colorful Shading Accent 2" w:uiPriority="71"/>
-    <w:lsdException w:name="Colorful List Accent 2" w:uiPriority="72"/>
-    <w:lsdException w:name="Colorful Grid Accent 2" w:uiPriority="73"/>
-    <w:lsdException w:name="Light Shading Accent 3" w:uiPriority="60"/>
-    <w:lsdException w:name="Light List Accent 3" w:uiPriority="61"/>
-    <w:lsdException w:name="Light Grid Accent 3" w:uiPriority="62"/>
-    <w:lsdException w:name="Medium Shading 1 Accent 3" w:uiPriority="63"/>
-    <w:lsdException w:name="Medium Shading 2 Accent 3" w:uiPriority="64"/>
-    <w:lsdException w:name="Medium List 1 Accent 3" w:uiPriority="65"/>
-    <w:lsdException w:name="Medium List 2 Accent 3" w:uiPriority="66"/>
-    <w:lsdException w:name="Medium Grid 1 Accent 3" w:uiPriority="67"/>
-    <w:lsdException w:name="Medium Grid 2 Accent 3" w:uiPriority="68"/>
-    <w:lsdException w:name="Medium Grid 3 Accent 3" w:uiPriority="69"/>
-    <w:lsdException w:name="Dark List Accent 3" w:uiPriority="70"/>
-    <w:lsdException w:name="Colorful Shading Accent 3" w:uiPriority="71"/>
-    <w:lsdException w:name="Colorful List Accent 3" w:uiPriority="72"/>
-    <w:lsdException w:name="Colorful Grid Accent 3" w:uiPriority="73"/>
-    <w:lsdException w:name="Light Shading Accent 4" w:uiPriority="60"/>
-    <w:lsdException w:name="Light List Accent 4" w:uiPriority="61"/>
-    <w:lsdException w:name="Light Grid Accent 4" w:uiPriority="62"/>
-    <w:lsdException w:name="Medium Shading 1 Accent 4" w:uiPriority="63"/>
-    <w:lsdException w:name="Medium Shading 2 Accent 4" w:uiPriority="64"/>
-    <w:lsdException w:name="Medium List 1 Accent 4" w:uiPriority="65"/>
-    <w:lsdException w:name="Medium List 2 Accent 4" w:uiPriority="66"/>
-    <w:lsdException w:name="Medium Grid 1 Accent 4" w:uiPriority="67"/>
-    <w:lsdException w:name="Medium Grid 2 Accent 4" w:uiPriority="68"/>
-    <w:lsdException w:name="Medium Grid 3 Accent 4" w:uiPriority="69"/>
-    <w:lsdException w:name="Dark List Accent 4" w:uiPriority="70"/>
-    <w:lsdException w:name="Colorful Shading Accent 4" w:uiPriority="71"/>
-    <w:lsdException w:name="Colorful List Accent 4" w:uiPriority="72"/>
-    <w:lsdException w:name="Colorful Grid Accent 4" w:uiPriority="73"/>
-    <w:lsdException w:name="Light Shading Accent 5" w:uiPriority="60"/>
-    <w:lsdException w:name="Light List Accent 5" w:uiPriority="61"/>
-    <w:lsdException w:name="Light Grid Accent 5" w:uiPriority="62"/>
-    <w:lsdException w:name="Medium Shading 1 Accent 5" w:uiPriority="63"/>
-    <w:lsdException w:name="Medium Shading 2 Accent 5" w:uiPriority="64"/>
-    <w:lsdException w:name="Medium List 1 Accent 5" w:uiPriority="65"/>
-    <w:lsdException w:name="Medium List 2 Accent 5" w:uiPriority="66"/>
-    <w:lsdException w:name="Medium Grid 1 Accent 5" w:uiPriority="67"/>
-    <w:lsdException w:name="Medium Grid 2 Accent 5" w:uiPriority="68"/>
-    <w:lsdException w:name="Medium Grid 3 Accent 5" w:uiPriority="69"/>
-    <w:lsdException w:name="Dark List Accent 5" w:uiPriority="70"/>
-    <w:lsdException w:name="Colorful Shading Accent 5" w:uiPriority="71"/>
-    <w:lsdException w:name="Colorful List Accent 5" w:uiPriority="72"/>
-    <w:lsdException w:name="Colorful Grid Accent 5" w:uiPriority="73"/>
-    <w:lsdException w:name="Light Shading Accent 6" w:uiPriority="60"/>
-    <w:lsdException w:name="Light List Accent 6" w:uiPriority="61"/>
-    <w:lsdException w:name="Light Grid Accent 6" w:uiPriority="62"/>
-    <w:lsdException w:name="Medium Shading 1 Accent 6" w:uiPriority="63"/>
-    <w:lsdException w:name="Medium Shading 2 Accent 6" w:uiPriority="64"/>
-    <w:lsdException w:name="Medium List 1 Accent 6" w:uiPriority="65"/>
-    <w:lsdException w:name="Medium List 2 Accent 6" w:uiPriority="66"/>
-    <w:lsdException w:name="Medium Grid 1 Accent 6" w:uiPriority="67"/>
-    <w:lsdException w:name="Medium Grid 2 Accent 6" w:uiPriority="68"/>
-    <w:lsdException w:name="Medium Grid 3 Accent 6" w:uiPriority="69"/>
-    <w:lsdException w:name="Dark List Accent 6" w:uiPriority="70"/>
-    <w:lsdException w:name="Colorful Shading Accent 6" w:uiPriority="71"/>
-    <w:lsdException w:name="Colorful List Accent 6" w:uiPriority="72"/>
-    <w:lsdException w:name="Colorful Grid Accent 6" w:uiPriority="73"/>
-    <w:lsdException w:name="Subtle Emphasis" w:uiPriority="19" w:qFormat="1"/>
-    <w:lsdException w:name="Intense Emphasis" w:uiPriority="21" w:qFormat="1"/>
-    <w:lsdException w:name="Subtle Reference" w:uiPriority="31" w:qFormat="1"/>
-    <w:lsdException w:name="Intense Reference" w:uiPriority="32" w:qFormat="1"/>
-    <w:lsdException w:name="Book Title" w:uiPriority="33" w:qFormat="1"/>
-    <w:lsdException w:name="Bibliography" w:semiHidden="1" w:uiPriority="37" w:unhideWhenUsed="1"/>
-    <w:lsdException w:name="TOC Heading" w:semiHidden="1" w:uiPriority="39" w:unhideWhenUsed="1" w:qFormat="1"/>
-    <w:lsdException w:name="Plain Table 1" w:uiPriority="41"/>
-    <w:lsdException w:name="Plain Table 2" w:uiPriority="42"/>
-    <w:lsdException w:name="Plain Table 3" w:uiPriority="43"/>
-    <w:lsdException w:name="Plain Table 4" w:uiPriority="44"/>
-    <w:lsdException w:name="Plain Table 5" w:uiPriority="45"/>
-    <w:lsdException w:name="Grid Table Light" w:uiPriority="40"/>
-    <w:lsdException w:name="Grid Table 1 Light" w:uiPriority="46"/>
-    <w:lsdException w:name="Grid Table 2" w:uiPriority="47"/>
-    <w:lsdException w:name="Grid Table 3" w:uiPriority="48"/>
-    <w:lsdException w:name="Grid Table 4" w:uiPriority="49"/>
-    <w:lsdException w:name="Grid Table 5 Dark" w:uiPriority="50"/>
-    <w:lsdException w:name="Grid Table 6 Colorful" w:uiPriority="51"/>
-    <w:lsdException w:name="Grid Table 7 Colorful" w:uiPriority="52"/>
-    <w:lsdException w:name="Grid Table 1 Light Accent 1" w:uiPriority="46"/>
-    <w:lsdException w:name="Grid Table 2 Accent 1" w:uiPriority="47"/>
-    <w:lsdException w:name="Grid Table 3 Accent 1" w:uiPriority="48"/>
-    <w:lsdException w:name="Grid Table 4 Accent 1" w:uiPriority="49"/>
-    <w:lsdException w:name="Grid Table 5 Dark Accent 1" w:uiPriority="50"/>
-    <w:lsdException w:name="Grid Table 6 Colorful Accent 1" w:uiPriority="51"/>
-    <w:lsdException w:name="Grid Table 7 Colorful Accent 1" w:uiPriority="52"/>
-    <w:lsdException w:name="Grid Table 1 Light Accent 2" w:uiPriority="46"/>
-    <w:lsdException w:name="Grid Table 2 Accent 2" w:uiPriority="47"/>
-    <w:lsdException w:name="Grid Table 3 Accent 2" w:uiPriority="48"/>
-    <w:lsdException w:name="Grid Table 4 Accent 2" w:uiPriority="49"/>
-    <w:lsdException w:name="Grid Table 5 Dark Accent 2" w:uiPriority="50"/>
-    <w:lsdException w:name="Grid Table 6 Colorful Accent 2" w:uiPriority="51"/>
-    <w:lsdException w:name="Grid Table 7 Colorful Accent 2" w:uiPriority="52"/>
-    <w:lsdException w:name="Grid Table 1 Light Accent 3" w:uiPriority="46"/>
-    <w:lsdException w:name="Grid Table 2 Accent 3" w:uiPriority="47"/>
-    <w:lsdException w:name="Grid Table 3 Accent 3" w:uiPriority="48"/>
-    <w:lsdException w:name="Grid Table 4 Accent 3" w:uiPriority="49"/>
-    <w:lsdException w:name="Grid Table 5 Dark Accent 3" w:uiPriority="50"/>
-    <w:lsdException w:name="Grid Table 6 Colorful Accent 3" w:uiPriority="51"/>
-    <w:lsdException w:name="Grid Table 7 Colorful Accent 3" w:uiPriority="52"/>
-    <w:lsdException w:name="Grid Table 1 Light Accent 4" w:uiPriority="46"/>
-    <w:lsdException w:name="Grid Table 2 Accent 4" w:uiPriority="47"/>
-    <w:lsdException w:name="Grid Table 3 Accent 4" w:uiPriority="48"/>
-    <w:lsdException w:name="Grid Table 4 Accent 4" w:uiPriority="49"/>
-    <w:lsdException w:name="Grid Table 5 Dark Accent 4" w:uiPriority="50"/>
-    <w:lsdException w:name="Grid Table 6 Colorful Accent 4" w:uiPriority="51"/>
-    <w:lsdException w:name="Grid Table 7 Colorful Accent 4" w:uiPriority="52"/>
-    <w:lsdException w:name="Grid Table 1 Light Accent 5" w:uiPriority="46"/>
-    <w:lsdException w:name="Grid Table 2 Accent 5" w:uiPriority="47"/>
-    <w:lsdException w:name="Grid Table 3 Accent 5" w:uiPriority="48"/>
-    <w:lsdException w:name="Grid Table 4 Accent 5" w:uiPriority="49"/>
-    <w:lsdException w:name="Grid Table 5 Dark Accent 5" w:uiPriority="50"/>
-    <w:lsdException w:name="Grid Table 6 Colorful Accent 5" w:uiPriority="51"/>
-    <w:lsdException w:name="Grid Table 7 Colorful Accent 5" w:uiPriority="52"/>
-    <w:lsdException w:name="Grid Table 1 Light Accent 6" w:uiPriority="46"/>
-    <w:lsdException w:name="Grid Table 2 Accent 6" w:uiPriority="47"/>
-    <w:lsdException w:name="Grid Table 3 Accent 6" w:uiPriority="48"/>
-    <w:lsdException w:name="Grid Table 4 Accent 6" w:uiPriority="49"/>
-    <w:lsdException w:name="Grid Table 5 Dark Accent 6" w:uiPriority="50"/>
-    <w:lsdException w:name="Grid Table 6 Colorful Accent 6" w:uiPriority="51"/>
-    <w:lsdException w:name="Grid Table 7 Colorful Accent 6" w:uiPriority="52"/>
-    <w:lsdException w:name="List Table 1 Light" w:uiPriority="46"/>
-    <w:lsdException w:name="List Table 2" w:uiPriority="47"/>
-    <w:lsdException w:name="List Table 3" w:uiPriority="48"/>
-    <w:lsdException w:name="List Table 4" w:uiPriority="49"/>
-    <w:lsdException w:name="List Table 5 Dark" w:uiPriority="50"/>
-    <w:lsdException w:name="List Table 6 Colorful" w:uiPriority="51"/>
-    <w:lsdException w:name="List Table 7 Colorful" w:uiPriority="52"/>
-    <w:lsdException w:name="List Table 1 Light Accent 1" w:uiPriority="46"/>
-    <w:lsdException w:name="List Table 2 Accent 1" w:uiPriority="47"/>
-    <w:lsdException w:name="List Table 3 Accent 1" w:uiPriority="48"/>
-    <w:lsdException w:name="List Table 4 Accent 1" w:uiPriority="49"/>
-    <w:lsdException w:name="List Table 5 Dark Accent 1" w:uiPriority="50"/>
-    <w:lsdException w:name="List Table 6 Colorful Accent 1" w:uiPriority="51"/>
-    <w:lsdException w:name="List Table 7 Colorful Accent 1" w:uiPriority="52"/>
-    <w:lsdException w:name="List Table 1 Light Accent 2" w:uiPriority="46"/>
-    <w:lsdException w:name="List Table 2 Accent 2" w:uiPriority="47"/>
-    <w:lsdException w:name="List Table 3 Accent 2" w:uiPriority="48"/>
-    <w:lsdException w:name="List Table 4 Accent 2" w:uiPriority="49"/>
-    <w:lsdException w:name="List Table 5 Dark Accent 2" w:uiPriority="50"/>
-    <w:lsdException w:name="List Table 6 Colorful Accent 2" w:uiPriority="51"/>
-    <w:lsdException w:name="List Table 7 Colorful Accent 2" w:uiPriority="52"/>
-    <w:lsdException w:name="List Table 1 Light Accent 3" w:uiPriority="46"/>
-    <w:lsdException w:name="List Table 2 Accent 3" w:uiPriority="47"/>
-    <w:lsdException w:name="List Table 3 Accent 3" w:uiPriority="48"/>
-    <w:lsdException w:name="List Table 4 Accent 3" w:uiPriority="49"/>
-    <w:lsdException w:name="List Table 5 Dark Accent 3" w:uiPriority="50"/>
-    <w:lsdException w:name="List Table 6 Colorful Accent 3" w:uiPriority="51"/>
-    <w:lsdException w:name="List Table 7 Colorful Accent 3" w:uiPriority="52"/>
-    <w:lsdException w:name="List Table 1 Light Accent 4" w:uiPriority="46"/>
-    <w:lsdException w:name="List Table 2 Accent 4" w:uiPriority="47"/>
-    <w:lsdException w:name="List Table 3 Accent 4" w:uiPriority="48"/>
-    <w:lsdException w:name="List Table 4 Accent 4" w:uiPriority="49"/>
-    <w:lsdException w:name="List Table 5 Dark Accent 4" w:uiPriority="50"/>
-    <w:lsdException w:name="List Table 6 Colorful Accent 4" w:uiPriority="51"/>
-    <w:lsdException w:name="List Table 7 Colorful Accent 4" w:uiPriority="52"/>
-    <w:lsdException w:name="List Table 1 Light Accent 5" w:uiPriority="46"/>
-    <w:lsdException w:name="List Table 2 Accent 5" w:uiPriority="47"/>
-    <w:lsdException w:name="List Table 3 Accent 5" w:uiPriority="48"/>
-    <w:lsdException w:name="List Table 4 Accent 5" w:uiPriority="49"/>
-    <w:lsdException w:name="List Table 5 Dark Accent 5" w:uiPriority="50"/>
-    <w:lsdException w:name="List Table 6 Colorful Accent 5" w:uiPriority="51"/>
-    <w:lsdException w:name="List Table 7 Colorful Accent 5" w:uiPriority="52"/>
-    <w:lsdException w:name="List Table 1 Light Accent 6" w:uiPriority="46"/>
-    <w:lsdException w:name="List Table 2 Accent 6" w:uiPriority="47"/>
-    <w:lsdException w:name="List Table 3 Accent 6" w:uiPriority="48"/>
-    <w:lsdException w:name="List Table 4 Accent 6" w:uiPriority="49"/>
-    <w:lsdException w:name="List Table 5 Dark Accent 6" w:uiPriority="50"/>
-    <w:lsdException w:name="List Table 6 Colorful Accent 6" w:uiPriority="51"/>
-    <w:lsdException w:name="List Table 7 Colorful Accent 6" w:uiPriority="52"/>
-    <w:lsdException w:name="Mention" w:semiHidden="1" w:unhideWhenUsed="1"/>
-    <w:lsdException w:name="Smart Hyperlink" w:semiHidden="1" w:unhideWhenUsed="1"/>
+  <w:latentStyles w:defLockedState="0" w:defUIPriority="99" w:defSemiHidden="1" w:defUnhideWhenUsed="1" w:defQFormat="0" w:count="267">
+    <w:lsdException w:name="Normal" w:semiHidden="0" w:uiPriority="0" w:unhideWhenUsed="0" w:qFormat="1"/>
+    <w:lsdException w:name="heading 1" w:semiHidden="0" w:uiPriority="9" w:unhideWhenUsed="0" w:qFormat="1"/>
+    <w:lsdException w:name="heading 2" w:uiPriority="9" w:qFormat="1"/>
+    <w:lsdException w:name="heading 3" w:uiPriority="9" w:qFormat="1"/>
+    <w:lsdException w:name="heading 4" w:uiPriority="9" w:qFormat="1"/>
+    <w:lsdException w:name="heading 5" w:uiPriority="9" w:qFormat="1"/>
+    <w:lsdException w:name="heading 6" w:uiPriority="9" w:qFormat="1"/>
+    <w:lsdException w:name="heading 7" w:uiPriority="9" w:qFormat="1"/>
+    <w:lsdException w:name="heading 8" w:uiPriority="9" w:qFormat="1"/>
+    <w:lsdException w:name="heading 9" w:uiPriority="9" w:qFormat="1"/>
+    <w:lsdException w:name="toc 1" w:uiPriority="39"/>
+    <w:lsdException w:name="toc 2" w:uiPriority="39"/>
+    <w:lsdException w:name="toc 3" w:uiPriority="39"/>
+    <w:lsdException w:name="toc 4" w:uiPriority="39"/>
+    <w:lsdException w:name="toc 5" w:uiPriority="39"/>
+    <w:lsdException w:name="toc 6" w:uiPriority="39"/>
+    <w:lsdException w:name="toc 7" w:uiPriority="39"/>
+    <w:lsdException w:name="toc 8" w:uiPriority="39"/>
+    <w:lsdException w:name="toc 9" w:uiPriority="39"/>
+    <w:lsdException w:name="caption" w:uiPriority="35" w:qFormat="1"/>
+    <w:lsdException w:name="Title" w:semiHidden="0" w:uiPriority="10" w:unhideWhenUsed="0" w:qFormat="1"/>
+    <w:lsdException w:name="Default Paragraph Font" w:uiPriority="1"/>
+    <w:lsdException w:name="Subtitle" w:semiHidden="0" w:uiPriority="11" w:unhideWhenUsed="0" w:qFormat="1"/>
+    <w:lsdException w:name="Strong" w:semiHidden="0" w:uiPriority="22" w:unhideWhenUsed="0" w:qFormat="1"/>
+    <w:lsdException w:name="Emphasis" w:semiHidden="0" w:uiPriority="20" w:unhideWhenUsed="0" w:qFormat="1"/>
+    <w:lsdException w:name="Table Grid" w:semiHidden="0" w:uiPriority="39" w:unhideWhenUsed="0"/>
+    <w:lsdException w:name="Placeholder Text" w:unhideWhenUsed="0"/>
+    <w:lsdException w:name="No Spacing" w:semiHidden="0" w:uiPriority="1" w:unhideWhenUsed="0" w:qFormat="1"/>
+    <w:lsdException w:name="Light Shading" w:semiHidden="0" w:uiPriority="60" w:unhideWhenUsed="0"/>
+    <w:lsdException w:name="Light List" w:semiHidden="0" w:uiPriority="61" w:unhideWhenUsed="0"/>
+    <w:lsdException w:name="Light Grid" w:semiHidden="0" w:uiPriority="62" w:unhideWhenUsed="0"/>
+    <w:lsdException w:name="Medium Shading 1" w:semiHidden="0" w:uiPriority="63" w:unhideWhenUsed="0"/>
+    <w:lsdException w:name="Medium Shading 2" w:semiHidden="0" w:uiPriority="64" w:unhideWhenUsed="0"/>
+    <w:lsdException w:name="Medium List 1" w:semiHidden="0" w:uiPriority="65" w:unhideWhenUsed="0"/>
+    <w:lsdException w:name="Medium List 2" w:semiHidden="0" w:uiPriority="66" w:unhideWhenUsed="0"/>
+    <w:lsdException w:name="Medium Grid 1" w:semiHidden="0" w:uiPriority="67" w:unhideWhenUsed="0"/>
+    <w:lsdException w:name="Medium Grid 2" w:semiHidden="0" w:uiPriority="68" w:unhideWhenUsed="0"/>
+    <w:lsdException w:name="Medium Grid 3" w:semiHidden="0" w:uiPriority="69" w:unhideWhenUsed="0"/>
+    <w:lsdException w:name="Dark List" w:semiHidden="0" w:uiPriority="70" w:unhideWhenUsed="0"/>
+    <w:lsdException w:name="Colorful Shading" w:semiHidden="0" w:uiPriority="71" w:unhideWhenUsed="0"/>
+    <w:lsdException w:name="Colorful List" w:semiHidden="0" w:uiPriority="72" w:unhideWhenUsed="0"/>
+    <w:lsdException w:name="Colorful Grid" w:semiHidden="0" w:uiPriority="73" w:unhideWhenUsed="0"/>
+    <w:lsdException w:name="Light Shading Accent 1" w:semiHidden="0" w:uiPriority="60" w:unhideWhenUsed="0"/>
+    <w:lsdException w:name="Light List Accent 1" w:semiHidden="0" w:uiPriority="61" w:unhideWhenUsed="0"/>
+    <w:lsdException w:name="Light Grid Accent 1" w:semiHidden="0" w:uiPriority="62" w:unhideWhenUsed="0"/>
+    <w:lsdException w:name="Medium Shading 1 Accent 1" w:semiHidden="0" w:uiPriority="63" w:unhideWhenUsed="0"/>
+    <w:lsdException w:name="Medium Shading 2 Accent 1" w:semiHidden="0" w:uiPriority="64" w:unhideWhenUsed="0"/>
+    <w:lsdException w:name="Medium List 1 Accent 1" w:semiHidden="0" w:uiPriority="65" w:unhideWhenUsed="0"/>
+    <w:lsdException w:name="Revision" w:unhideWhenUsed="0"/>
+    <w:lsdException w:name="List Paragraph" w:semiHidden="0" w:uiPriority="34" w:unhideWhenUsed="0" w:qFormat="1"/>
+    <w:lsdException w:name="Quote" w:semiHidden="0" w:uiPriority="29" w:unhideWhenUsed="0" w:qFormat="1"/>
+    <w:lsdException w:name="Intense Quote" w:semiHidden="0" w:uiPriority="30" w:unhideWhenUsed="0" w:qFormat="1"/>
+    <w:lsdException w:name="Medium List 2 Accent 1" w:semiHidden="0" w:uiPriority="66" w:unhideWhenUsed="0"/>
+    <w:lsdException w:name="Medium Grid 1 Accent 1" w:semiHidden="0" w:uiPriority="67" w:unhideWhenUsed="0"/>
+    <w:lsdException w:name="Medium Grid 2 Accent 1" w:semiHidden="0" w:uiPriority="68" w:unhideWhenUsed="0"/>
+    <w:lsdException w:name="Medium Grid 3 Accent 1" w:semiHidden="0" w:uiPriority="69" w:unhideWhenUsed="0"/>
+    <w:lsdException w:name="Dark List Accent 1" w:semiHidden="0" w:uiPriority="70" w:unhideWhenUsed="0"/>
+    <w:lsdException w:name="Colorful Shading Accent 1" w:semiHidden="0" w:uiPriority="71" w:unhideWhenUsed="0"/>
+    <w:lsdException w:name="Colorful List Accent 1" w:semiHidden="0" w:uiPriority="72" w:unhideWhenUsed="0"/>
+    <w:lsdException w:name="Colorful Grid Accent 1" w:semiHidden="0" w:uiPriority="73" w:unhideWhenUsed="0"/>
+    <w:lsdException w:name="Light Shading Accent 2" w:semiHidden="0" w:uiPriority="60" w:unhideWhenUsed="0"/>
+    <w:lsdException w:name="Light List Accent 2" w:semiHidden="0" w:uiPriority="61" w:unhideWhenUsed="0"/>
+    <w:lsdException w:name="Light Grid Accent 2" w:semiHidden="0" w:uiPriority="62" w:unhideWhenUsed="0"/>
+    <w:lsdException w:name="Medium Shading 1 Accent 2" w:semiHidden="0" w:uiPriority="63" w:unhideWhenUsed="0"/>
+    <w:lsdException w:name="Medium Shading 2 Accent 2" w:semiHidden="0" w:uiPriority="64" w:unhideWhenUsed="0"/>
+    <w:lsdException w:name="Medium List 1 Accent 2" w:semiHidden="0" w:uiPriority="65" w:unhideWhenUsed="0"/>
+    <w:lsdException w:name="Medium List 2 Accent 2" w:semiHidden="0" w:uiPriority="66" w:unhideWhenUsed="0"/>
+    <w:lsdException w:name="Medium Grid 1 Accent 2" w:semiHidden="0" w:uiPriority="67" w:unhideWhenUsed="0"/>
+    <w:lsdException w:name="Medium Grid 2 Accent 2" w:semiHidden="0" w:uiPriority="68" w:unhideWhenUsed="0"/>
+    <w:lsdException w:name="Medium Grid 3 Accent 2" w:semiHidden="0" w:uiPriority="69" w:unhideWhenUsed="0"/>
+    <w:lsdException w:name="Dark List Accent 2" w:semiHidden="0" w:uiPriority="70" w:unhideWhenUsed="0"/>
+    <w:lsdException w:name="Colorful Shading Accent 2" w:semiHidden="0" w:uiPriority="71" w:unhideWhenUsed="0"/>
+    <w:lsdException w:name="Colorful List Accent 2" w:semiHidden="0" w:uiPriority="72" w:unhideWhenUsed="0"/>
+    <w:lsdException w:name="Colorful Grid Accent 2" w:semiHidden="0" w:uiPriority="73" w:unhideWhenUsed="0"/>
+    <w:lsdException w:name="Light Shading Accent 3" w:semiHidden="0" w:uiPriority="60" w:unhideWhenUsed="0"/>
+    <w:lsdException w:name="Light List Accent 3" w:semiHidden="0" w:uiPriority="61" w:unhideWhenUsed="0"/>
+    <w:lsdException w:name="Light Grid Accent 3" w:semiHidden="0" w:uiPriority="62" w:unhideWhenUsed="0"/>
+    <w:lsdException w:name="Medium Shading 1 Accent 3" w:semiHidden="0" w:uiPriority="63" w:unhideWhenUsed="0"/>
+    <w:lsdException w:name="Medium Shading 2 Accent 3" w:semiHidden="0" w:uiPriority="64" w:unhideWhenUsed="0"/>
+    <w:lsdException w:name="Medium List 1 Accent 3" w:semiHidden="0" w:uiPriority="65" w:unhideWhenUsed="0"/>
+    <w:lsdException w:name="Medium List 2 Accent 3" w:semiHidden="0" w:uiPriority="66" w:unhideWhenUsed="0"/>
+    <w:lsdException w:name="Medium Grid 1 Accent 3" w:semiHidden="0" w:uiPriority="67" w:unhideWhenUsed="0"/>
+    <w:lsdException w:name="Medium Grid 2 Accent 3" w:semiHidden="0" w:uiPriority="68" w:unhideWhenUsed="0"/>
+    <w:lsdException w:name="Medium Grid 3 Accent 3" w:semiHidden="0" w:uiPriority="69" w:unhideWhenUsed="0"/>
+    <w:lsdException w:name="Dark List Accent 3" w:semiHidden="0" w:uiPriority="70" w:unhideWhenUsed="0"/>
+    <w:lsdException w:name="Colorful Shading Accent 3" w:semiHidden="0" w:uiPriority="71" w:unhideWhenUsed="0"/>
+    <w:lsdException w:name="Colorful List Accent 3" w:semiHidden="0" w:uiPriority="72" w:unhideWhenUsed="0"/>
+    <w:lsdException w:name="Colorful Grid Accent 3" w:semiHidden="0" w:uiPriority="73" w:unhideWhenUsed="0"/>
+    <w:lsdException w:name="Light Shading Accent 4" w:semiHidden="0" w:uiPriority="60" w:unhideWhenUsed="0"/>
+    <w:lsdException w:name="Light List Accent 4" w:semiHidden="0" w:uiPriority="61" w:unhideWhenUsed="0"/>
+    <w:lsdException w:name="Light Grid Accent 4" w:semiHidden="0" w:uiPriority="62" w:unhideWhenUsed="0"/>
+    <w:lsdException w:name="Medium Shading 1 Accent 4" w:semiHidden="0" w:uiPriority="63" w:unhideWhenUsed="0"/>
+    <w:lsdException w:name="Medium Shading 2 Accent 4" w:semiHidden="0" w:uiPriority="64" w:unhideWhenUsed="0"/>
+    <w:lsdException w:name="Medium List 1 Accent 4" w:semiHidden="0" w:uiPriority="65" w:unhideWhenUsed="0"/>
+    <w:lsdException w:name="Medium List 2 Accent 4" w:semiHidden="0" w:uiPriority="66" w:unhideWhenUsed="0"/>
+    <w:lsdException w:name="Medium Grid 1 Accent 4" w:semiHidden="0" w:uiPriority="67" w:unhideWhenUsed="0"/>
+    <w:lsdException w:name="Medium Grid 2 Accent 4" w:semiHidden="0" w:uiPriority="68" w:unhideWhenUsed="0"/>
+    <w:lsdException w:name="Medium Grid 3 Accent 4" w:semiHidden="0" w:uiPriority="69" w:unhideWhenUsed="0"/>
+    <w:lsdException w:name="Dark List Accent 4" w:semiHidden="0" w:uiPriority="70" w:unhideWhenUsed="0"/>
+    <w:lsdException w:name="Colorful Shading Accent 4" w:semiHidden="0" w:uiPriority="71" w:unhideWhenUsed="0"/>
+    <w:lsdException w:name="Colorful List Accent 4" w:semiHidden="0" w:uiPriority="72" w:unhideWhenUsed="0"/>
+    <w:lsdException w:name="Colorful Grid Accent 4" w:semiHidden="0" w:uiPriority="73" w:unhideWhenUsed="0"/>
+    <w:lsdException w:name="Light Shading Accent 5" w:semiHidden="0" w:uiPriority="60" w:unhideWhenUsed="0"/>
+    <w:lsdException w:name="Light List Accent 5" w:semiHidden="0" w:uiPriority="61" w:unhideWhenUsed="0"/>
+    <w:lsdException w:name="Light Grid Accent 5" w:semiHidden="0" w:uiPriority="62" w:unhideWhenUsed="0"/>
+    <w:lsdException w:name="Medium Shading 1 Accent 5" w:semiHidden="0" w:uiPriority="63" w:unhideWhenUsed="0"/>
+    <w:lsdException w:name="Medium Shading 2 Accent 5" w:semiHidden="0" w:uiPriority="64" w:unhideWhenUsed="0"/>
+    <w:lsdException w:name="Medium List 1 Accent 5" w:semiHidden="0" w:uiPriority="65" w:unhideWhenUsed="0"/>
+    <w:lsdException w:name="Medium List 2 Accent 5" w:semiHidden="0" w:uiPriority="66" w:unhideWhenUsed="0"/>
+    <w:lsdException w:name="Medium Grid 1 Accent 5" w:semiHidden="0" w:uiPriority="67" w:unhideWhenUsed="0"/>
+    <w:lsdException w:name="Medium Grid 2 Accent 5" w:semiHidden="0" w:uiPriority="68" w:unhideWhenUsed="0"/>
+    <w:lsdException w:name="Medium Grid 3 Accent 5" w:semiHidden="0" w:uiPriority="69" w:unhideWhenUsed="0"/>
+    <w:lsdException w:name="Dark List Accent 5" w:semiHidden="0" w:uiPriority="70" w:unhideWhenUsed="0"/>
+    <w:lsdException w:name="Colorful Shading Accent 5" w:semiHidden="0" w:uiPriority="71" w:unhideWhenUsed="0"/>
+    <w:lsdException w:name="Colorful List Accent 5" w:semiHidden="0" w:uiPriority="72" w:unhideWhenUsed="0"/>
+    <w:lsdException w:name="Colorful Grid Accent 5" w:semiHidden="0" w:uiPriority="73" w:unhideWhenUsed="0"/>
+    <w:lsdException w:name="Light Shading Accent 6" w:semiHidden="0" w:uiPriority="60" w:unhideWhenUsed="0"/>
+    <w:lsdException w:name="Light List Accent 6" w:semiHidden="0" w:uiPriority="61" w:unhideWhenUsed="0"/>
+    <w:lsdException w:name="Light Grid Accent 6" w:semiHidden="0" w:uiPriority="62" w:unhideWhenUsed="0"/>
+    <w:lsdException w:name="Medium Shading 1 Accent 6" w:semiHidden="0" w:uiPriority="63" w:unhideWhenUsed="0"/>
+    <w:lsdException w:name="Medium Shading 2 Accent 6" w:semiHidden="0" w:uiPriority="64" w:unhideWhenUsed="0"/>
+    <w:lsdException w:name="Medium List 1 Accent 6" w:semiHidden="0" w:uiPriority="65" w:unhideWhenUsed="0"/>
+    <w:lsdException w:name="Medium List 2 Accent 6" w:semiHidden="0" w:uiPriority="66" w:unhideWhenUsed="0"/>
+    <w:lsdException w:name="Medium Grid 1 Accent 6" w:semiHidden="0" w:uiPriority="67" w:unhideWhenUsed="0"/>
+    <w:lsdException w:name="Medium Grid 2 Accent 6" w:semiHidden="0" w:uiPriority="68" w:unhideWhenUsed="0"/>
+    <w:lsdException w:name="Medium Grid 3 Accent 6" w:semiHidden="0" w:uiPriority="69" w:unhideWhenUsed="0"/>
+    <w:lsdException w:name="Dark List Accent 6" w:semiHidden="0" w:uiPriority="70" w:unhideWhenUsed="0"/>
+    <w:lsdException w:name="Colorful Shading Accent 6" w:semiHidden="0" w:uiPriority="71" w:unhideWhenUsed="0"/>
+    <w:lsdException w:name="Colorful List Accent 6" w:semiHidden="0" w:uiPriority="72" w:unhideWhenUsed="0"/>
+    <w:lsdException w:name="Colorful Grid Accent 6" w:semiHidden="0" w:uiPriority="73" w:unhideWhenUsed="0"/>
+    <w:lsdException w:name="Subtle Emphasis" w:semiHidden="0" w:uiPriority="19" w:unhideWhenUsed="0" w:qFormat="1"/>
+    <w:lsdException w:name="Intense Emphasis" w:semiHidden="0" w:uiPriority="21" w:unhideWhenUsed="0" w:qFormat="1"/>
+    <w:lsdException w:name="Subtle Reference" w:semiHidden="0" w:uiPriority="31" w:unhideWhenUsed="0" w:qFormat="1"/>
+    <w:lsdException w:name="Intense Reference" w:semiHidden="0" w:uiPriority="32" w:unhideWhenUsed="0" w:qFormat="1"/>
+    <w:lsdException w:name="Book Title" w:semiHidden="0" w:uiPriority="33" w:unhideWhenUsed="0" w:qFormat="1"/>
+    <w:lsdException w:name="Bibliography" w:uiPriority="37"/>
+    <w:lsdException w:name="TOC Heading" w:uiPriority="39" w:qFormat="1"/>
   </w:latentStyles>
   <w:style w:type="paragraph" w:default="1" w:styleId="Normal">
     <w:name w:val="Normal"/>
@@ -2473,7 +2748,7 @@
     <w:semiHidden/>
     <w:unhideWhenUsed/>
   </w:style>
-  <w:style w:type="table" w:styleId="GridTable4-Accent1">
+  <w:style w:type="table" w:customStyle="1" w:styleId="GridTable4Accent1">
     <w:name w:val="Grid Table 4 Accent 1"/>
     <w:basedOn w:val="TableNormal"/>
     <w:uiPriority w:val="49"/>
@@ -2592,6 +2867,334 @@
     <w:link w:val="Footer"/>
     <w:uiPriority w:val="99"/>
     <w:rsid w:val="00455203"/>
+  </w:style>
+  <w:style w:type="paragraph" w:styleId="ListParagraph">
+    <w:name w:val="List Paragraph"/>
+    <w:basedOn w:val="Normal"/>
+    <w:uiPriority w:val="34"/>
+    <w:qFormat/>
+    <w:rsid w:val="008A4307"/>
+    <w:pPr>
+      <w:ind w:left="720"/>
+      <w:contextualSpacing/>
+    </w:pPr>
+  </w:style>
+</w:styles>
+</file>
+
+<file path=word/stylesWithEffects.xml><?xml version="1.0" encoding="utf-8"?>
+<w:styles xmlns:wpc="http://schemas.microsoft.com/office/word/2010/wordprocessingCanvas" xmlns:mc="http://schemas.openxmlformats.org/markup-compatibility/2006" xmlns:o="urn:schemas-microsoft-com:office:office" xmlns:r="http://schemas.openxmlformats.org/officeDocument/2006/relationships" xmlns:m="http://schemas.openxmlformats.org/officeDocument/2006/math" xmlns:v="urn:schemas-microsoft-com:vml" xmlns:wp14="http://schemas.microsoft.com/office/word/2010/wordprocessingDrawing" xmlns:wp="http://schemas.openxmlformats.org/drawingml/2006/wordprocessingDrawing" xmlns:w10="urn:schemas-microsoft-com:office:word" xmlns:w="http://schemas.openxmlformats.org/wordprocessingml/2006/main" xmlns:w14="http://schemas.microsoft.com/office/word/2010/wordml" xmlns:wpg="http://schemas.microsoft.com/office/word/2010/wordprocessingGroup" xmlns:wpi="http://schemas.microsoft.com/office/word/2010/wordprocessingInk" xmlns:wne="http://schemas.microsoft.com/office/word/2006/wordml" xmlns:wps="http://schemas.microsoft.com/office/word/2010/wordprocessingShape" mc:Ignorable="w14 wp14">
+  <w:docDefaults>
+    <w:rPrDefault>
+      <w:rPr>
+        <w:rFonts w:asciiTheme="minorHAnsi" w:eastAsiaTheme="minorHAnsi" w:hAnsiTheme="minorHAnsi" w:cstheme="minorBidi"/>
+        <w:sz w:val="24"/>
+        <w:szCs w:val="24"/>
+        <w:lang w:val="en-US" w:eastAsia="en-US" w:bidi="ar-SA"/>
+      </w:rPr>
+    </w:rPrDefault>
+    <w:pPrDefault/>
+  </w:docDefaults>
+  <w:latentStyles w:defLockedState="0" w:defUIPriority="99" w:defSemiHidden="1" w:defUnhideWhenUsed="1" w:defQFormat="0" w:count="267">
+    <w:lsdException w:name="Normal" w:semiHidden="0" w:uiPriority="0" w:unhideWhenUsed="0" w:qFormat="1"/>
+    <w:lsdException w:name="heading 1" w:semiHidden="0" w:uiPriority="9" w:unhideWhenUsed="0" w:qFormat="1"/>
+    <w:lsdException w:name="heading 2" w:uiPriority="9" w:qFormat="1"/>
+    <w:lsdException w:name="heading 3" w:uiPriority="9" w:qFormat="1"/>
+    <w:lsdException w:name="heading 4" w:uiPriority="9" w:qFormat="1"/>
+    <w:lsdException w:name="heading 5" w:uiPriority="9" w:qFormat="1"/>
+    <w:lsdException w:name="heading 6" w:uiPriority="9" w:qFormat="1"/>
+    <w:lsdException w:name="heading 7" w:uiPriority="9" w:qFormat="1"/>
+    <w:lsdException w:name="heading 8" w:uiPriority="9" w:qFormat="1"/>
+    <w:lsdException w:name="heading 9" w:uiPriority="9" w:qFormat="1"/>
+    <w:lsdException w:name="toc 1" w:uiPriority="39"/>
+    <w:lsdException w:name="toc 2" w:uiPriority="39"/>
+    <w:lsdException w:name="toc 3" w:uiPriority="39"/>
+    <w:lsdException w:name="toc 4" w:uiPriority="39"/>
+    <w:lsdException w:name="toc 5" w:uiPriority="39"/>
+    <w:lsdException w:name="toc 6" w:uiPriority="39"/>
+    <w:lsdException w:name="toc 7" w:uiPriority="39"/>
+    <w:lsdException w:name="toc 8" w:uiPriority="39"/>
+    <w:lsdException w:name="toc 9" w:uiPriority="39"/>
+    <w:lsdException w:name="caption" w:uiPriority="35" w:qFormat="1"/>
+    <w:lsdException w:name="Title" w:semiHidden="0" w:uiPriority="10" w:unhideWhenUsed="0" w:qFormat="1"/>
+    <w:lsdException w:name="Default Paragraph Font" w:uiPriority="1"/>
+    <w:lsdException w:name="Subtitle" w:semiHidden="0" w:uiPriority="11" w:unhideWhenUsed="0" w:qFormat="1"/>
+    <w:lsdException w:name="Strong" w:semiHidden="0" w:uiPriority="22" w:unhideWhenUsed="0" w:qFormat="1"/>
+    <w:lsdException w:name="Emphasis" w:semiHidden="0" w:uiPriority="20" w:unhideWhenUsed="0" w:qFormat="1"/>
+    <w:lsdException w:name="Table Grid" w:semiHidden="0" w:uiPriority="39" w:unhideWhenUsed="0"/>
+    <w:lsdException w:name="Placeholder Text" w:unhideWhenUsed="0"/>
+    <w:lsdException w:name="No Spacing" w:semiHidden="0" w:uiPriority="1" w:unhideWhenUsed="0" w:qFormat="1"/>
+    <w:lsdException w:name="Light Shading" w:semiHidden="0" w:uiPriority="60" w:unhideWhenUsed="0"/>
+    <w:lsdException w:name="Light List" w:semiHidden="0" w:uiPriority="61" w:unhideWhenUsed="0"/>
+    <w:lsdException w:name="Light Grid" w:semiHidden="0" w:uiPriority="62" w:unhideWhenUsed="0"/>
+    <w:lsdException w:name="Medium Shading 1" w:semiHidden="0" w:uiPriority="63" w:unhideWhenUsed="0"/>
+    <w:lsdException w:name="Medium Shading 2" w:semiHidden="0" w:uiPriority="64" w:unhideWhenUsed="0"/>
+    <w:lsdException w:name="Medium List 1" w:semiHidden="0" w:uiPriority="65" w:unhideWhenUsed="0"/>
+    <w:lsdException w:name="Medium List 2" w:semiHidden="0" w:uiPriority="66" w:unhideWhenUsed="0"/>
+    <w:lsdException w:name="Medium Grid 1" w:semiHidden="0" w:uiPriority="67" w:unhideWhenUsed="0"/>
+    <w:lsdException w:name="Medium Grid 2" w:semiHidden="0" w:uiPriority="68" w:unhideWhenUsed="0"/>
+    <w:lsdException w:name="Medium Grid 3" w:semiHidden="0" w:uiPriority="69" w:unhideWhenUsed="0"/>
+    <w:lsdException w:name="Dark List" w:semiHidden="0" w:uiPriority="70" w:unhideWhenUsed="0"/>
+    <w:lsdException w:name="Colorful Shading" w:semiHidden="0" w:uiPriority="71" w:unhideWhenUsed="0"/>
+    <w:lsdException w:name="Colorful List" w:semiHidden="0" w:uiPriority="72" w:unhideWhenUsed="0"/>
+    <w:lsdException w:name="Colorful Grid" w:semiHidden="0" w:uiPriority="73" w:unhideWhenUsed="0"/>
+    <w:lsdException w:name="Light Shading Accent 1" w:semiHidden="0" w:uiPriority="60" w:unhideWhenUsed="0"/>
+    <w:lsdException w:name="Light List Accent 1" w:semiHidden="0" w:uiPriority="61" w:unhideWhenUsed="0"/>
+    <w:lsdException w:name="Light Grid Accent 1" w:semiHidden="0" w:uiPriority="62" w:unhideWhenUsed="0"/>
+    <w:lsdException w:name="Medium Shading 1 Accent 1" w:semiHidden="0" w:uiPriority="63" w:unhideWhenUsed="0"/>
+    <w:lsdException w:name="Medium Shading 2 Accent 1" w:semiHidden="0" w:uiPriority="64" w:unhideWhenUsed="0"/>
+    <w:lsdException w:name="Medium List 1 Accent 1" w:semiHidden="0" w:uiPriority="65" w:unhideWhenUsed="0"/>
+    <w:lsdException w:name="Revision" w:unhideWhenUsed="0"/>
+    <w:lsdException w:name="List Paragraph" w:semiHidden="0" w:uiPriority="34" w:unhideWhenUsed="0" w:qFormat="1"/>
+    <w:lsdException w:name="Quote" w:semiHidden="0" w:uiPriority="29" w:unhideWhenUsed="0" w:qFormat="1"/>
+    <w:lsdException w:name="Intense Quote" w:semiHidden="0" w:uiPriority="30" w:unhideWhenUsed="0" w:qFormat="1"/>
+    <w:lsdException w:name="Medium List 2 Accent 1" w:semiHidden="0" w:uiPriority="66" w:unhideWhenUsed="0"/>
+    <w:lsdException w:name="Medium Grid 1 Accent 1" w:semiHidden="0" w:uiPriority="67" w:unhideWhenUsed="0"/>
+    <w:lsdException w:name="Medium Grid 2 Accent 1" w:semiHidden="0" w:uiPriority="68" w:unhideWhenUsed="0"/>
+    <w:lsdException w:name="Medium Grid 3 Accent 1" w:semiHidden="0" w:uiPriority="69" w:unhideWhenUsed="0"/>
+    <w:lsdException w:name="Dark List Accent 1" w:semiHidden="0" w:uiPriority="70" w:unhideWhenUsed="0"/>
+    <w:lsdException w:name="Colorful Shading Accent 1" w:semiHidden="0" w:uiPriority="71" w:unhideWhenUsed="0"/>
+    <w:lsdException w:name="Colorful List Accent 1" w:semiHidden="0" w:uiPriority="72" w:unhideWhenUsed="0"/>
+    <w:lsdException w:name="Colorful Grid Accent 1" w:semiHidden="0" w:uiPriority="73" w:unhideWhenUsed="0"/>
+    <w:lsdException w:name="Light Shading Accent 2" w:semiHidden="0" w:uiPriority="60" w:unhideWhenUsed="0"/>
+    <w:lsdException w:name="Light List Accent 2" w:semiHidden="0" w:uiPriority="61" w:unhideWhenUsed="0"/>
+    <w:lsdException w:name="Light Grid Accent 2" w:semiHidden="0" w:uiPriority="62" w:unhideWhenUsed="0"/>
+    <w:lsdException w:name="Medium Shading 1 Accent 2" w:semiHidden="0" w:uiPriority="63" w:unhideWhenUsed="0"/>
+    <w:lsdException w:name="Medium Shading 2 Accent 2" w:semiHidden="0" w:uiPriority="64" w:unhideWhenUsed="0"/>
+    <w:lsdException w:name="Medium List 1 Accent 2" w:semiHidden="0" w:uiPriority="65" w:unhideWhenUsed="0"/>
+    <w:lsdException w:name="Medium List 2 Accent 2" w:semiHidden="0" w:uiPriority="66" w:unhideWhenUsed="0"/>
+    <w:lsdException w:name="Medium Grid 1 Accent 2" w:semiHidden="0" w:uiPriority="67" w:unhideWhenUsed="0"/>
+    <w:lsdException w:name="Medium Grid 2 Accent 2" w:semiHidden="0" w:uiPriority="68" w:unhideWhenUsed="0"/>
+    <w:lsdException w:name="Medium Grid 3 Accent 2" w:semiHidden="0" w:uiPriority="69" w:unhideWhenUsed="0"/>
+    <w:lsdException w:name="Dark List Accent 2" w:semiHidden="0" w:uiPriority="70" w:unhideWhenUsed="0"/>
+    <w:lsdException w:name="Colorful Shading Accent 2" w:semiHidden="0" w:uiPriority="71" w:unhideWhenUsed="0"/>
+    <w:lsdException w:name="Colorful List Accent 2" w:semiHidden="0" w:uiPriority="72" w:unhideWhenUsed="0"/>
+    <w:lsdException w:name="Colorful Grid Accent 2" w:semiHidden="0" w:uiPriority="73" w:unhideWhenUsed="0"/>
+    <w:lsdException w:name="Light Shading Accent 3" w:semiHidden="0" w:uiPriority="60" w:unhideWhenUsed="0"/>
+    <w:lsdException w:name="Light List Accent 3" w:semiHidden="0" w:uiPriority="61" w:unhideWhenUsed="0"/>
+    <w:lsdException w:name="Light Grid Accent 3" w:semiHidden="0" w:uiPriority="62" w:unhideWhenUsed="0"/>
+    <w:lsdException w:name="Medium Shading 1 Accent 3" w:semiHidden="0" w:uiPriority="63" w:unhideWhenUsed="0"/>
+    <w:lsdException w:name="Medium Shading 2 Accent 3" w:semiHidden="0" w:uiPriority="64" w:unhideWhenUsed="0"/>
+    <w:lsdException w:name="Medium List 1 Accent 3" w:semiHidden="0" w:uiPriority="65" w:unhideWhenUsed="0"/>
+    <w:lsdException w:name="Medium List 2 Accent 3" w:semiHidden="0" w:uiPriority="66" w:unhideWhenUsed="0"/>
+    <w:lsdException w:name="Medium Grid 1 Accent 3" w:semiHidden="0" w:uiPriority="67" w:unhideWhenUsed="0"/>
+    <w:lsdException w:name="Medium Grid 2 Accent 3" w:semiHidden="0" w:uiPriority="68" w:unhideWhenUsed="0"/>
+    <w:lsdException w:name="Medium Grid 3 Accent 3" w:semiHidden="0" w:uiPriority="69" w:unhideWhenUsed="0"/>
+    <w:lsdException w:name="Dark List Accent 3" w:semiHidden="0" w:uiPriority="70" w:unhideWhenUsed="0"/>
+    <w:lsdException w:name="Colorful Shading Accent 3" w:semiHidden="0" w:uiPriority="71" w:unhideWhenUsed="0"/>
+    <w:lsdException w:name="Colorful List Accent 3" w:semiHidden="0" w:uiPriority="72" w:unhideWhenUsed="0"/>
+    <w:lsdException w:name="Colorful Grid Accent 3" w:semiHidden="0" w:uiPriority="73" w:unhideWhenUsed="0"/>
+    <w:lsdException w:name="Light Shading Accent 4" w:semiHidden="0" w:uiPriority="60" w:unhideWhenUsed="0"/>
+    <w:lsdException w:name="Light List Accent 4" w:semiHidden="0" w:uiPriority="61" w:unhideWhenUsed="0"/>
+    <w:lsdException w:name="Light Grid Accent 4" w:semiHidden="0" w:uiPriority="62" w:unhideWhenUsed="0"/>
+    <w:lsdException w:name="Medium Shading 1 Accent 4" w:semiHidden="0" w:uiPriority="63" w:unhideWhenUsed="0"/>
+    <w:lsdException w:name="Medium Shading 2 Accent 4" w:semiHidden="0" w:uiPriority="64" w:unhideWhenUsed="0"/>
+    <w:lsdException w:name="Medium List 1 Accent 4" w:semiHidden="0" w:uiPriority="65" w:unhideWhenUsed="0"/>
+    <w:lsdException w:name="Medium List 2 Accent 4" w:semiHidden="0" w:uiPriority="66" w:unhideWhenUsed="0"/>
+    <w:lsdException w:name="Medium Grid 1 Accent 4" w:semiHidden="0" w:uiPriority="67" w:unhideWhenUsed="0"/>
+    <w:lsdException w:name="Medium Grid 2 Accent 4" w:semiHidden="0" w:uiPriority="68" w:unhideWhenUsed="0"/>
+    <w:lsdException w:name="Medium Grid 3 Accent 4" w:semiHidden="0" w:uiPriority="69" w:unhideWhenUsed="0"/>
+    <w:lsdException w:name="Dark List Accent 4" w:semiHidden="0" w:uiPriority="70" w:unhideWhenUsed="0"/>
+    <w:lsdException w:name="Colorful Shading Accent 4" w:semiHidden="0" w:uiPriority="71" w:unhideWhenUsed="0"/>
+    <w:lsdException w:name="Colorful List Accent 4" w:semiHidden="0" w:uiPriority="72" w:unhideWhenUsed="0"/>
+    <w:lsdException w:name="Colorful Grid Accent 4" w:semiHidden="0" w:uiPriority="73" w:unhideWhenUsed="0"/>
+    <w:lsdException w:name="Light Shading Accent 5" w:semiHidden="0" w:uiPriority="60" w:unhideWhenUsed="0"/>
+    <w:lsdException w:name="Light List Accent 5" w:semiHidden="0" w:uiPriority="61" w:unhideWhenUsed="0"/>
+    <w:lsdException w:name="Light Grid Accent 5" w:semiHidden="0" w:uiPriority="62" w:unhideWhenUsed="0"/>
+    <w:lsdException w:name="Medium Shading 1 Accent 5" w:semiHidden="0" w:uiPriority="63" w:unhideWhenUsed="0"/>
+    <w:lsdException w:name="Medium Shading 2 Accent 5" w:semiHidden="0" w:uiPriority="64" w:unhideWhenUsed="0"/>
+    <w:lsdException w:name="Medium List 1 Accent 5" w:semiHidden="0" w:uiPriority="65" w:unhideWhenUsed="0"/>
+    <w:lsdException w:name="Medium List 2 Accent 5" w:semiHidden="0" w:uiPriority="66" w:unhideWhenUsed="0"/>
+    <w:lsdException w:name="Medium Grid 1 Accent 5" w:semiHidden="0" w:uiPriority="67" w:unhideWhenUsed="0"/>
+    <w:lsdException w:name="Medium Grid 2 Accent 5" w:semiHidden="0" w:uiPriority="68" w:unhideWhenUsed="0"/>
+    <w:lsdException w:name="Medium Grid 3 Accent 5" w:semiHidden="0" w:uiPriority="69" w:unhideWhenUsed="0"/>
+    <w:lsdException w:name="Dark List Accent 5" w:semiHidden="0" w:uiPriority="70" w:unhideWhenUsed="0"/>
+    <w:lsdException w:name="Colorful Shading Accent 5" w:semiHidden="0" w:uiPriority="71" w:unhideWhenUsed="0"/>
+    <w:lsdException w:name="Colorful List Accent 5" w:semiHidden="0" w:uiPriority="72" w:unhideWhenUsed="0"/>
+    <w:lsdException w:name="Colorful Grid Accent 5" w:semiHidden="0" w:uiPriority="73" w:unhideWhenUsed="0"/>
+    <w:lsdException w:name="Light Shading Accent 6" w:semiHidden="0" w:uiPriority="60" w:unhideWhenUsed="0"/>
+    <w:lsdException w:name="Light List Accent 6" w:semiHidden="0" w:uiPriority="61" w:unhideWhenUsed="0"/>
+    <w:lsdException w:name="Light Grid Accent 6" w:semiHidden="0" w:uiPriority="62" w:unhideWhenUsed="0"/>
+    <w:lsdException w:name="Medium Shading 1 Accent 6" w:semiHidden="0" w:uiPriority="63" w:unhideWhenUsed="0"/>
+    <w:lsdException w:name="Medium Shading 2 Accent 6" w:semiHidden="0" w:uiPriority="64" w:unhideWhenUsed="0"/>
+    <w:lsdException w:name="Medium List 1 Accent 6" w:semiHidden="0" w:uiPriority="65" w:unhideWhenUsed="0"/>
+    <w:lsdException w:name="Medium List 2 Accent 6" w:semiHidden="0" w:uiPriority="66" w:unhideWhenUsed="0"/>
+    <w:lsdException w:name="Medium Grid 1 Accent 6" w:semiHidden="0" w:uiPriority="67" w:unhideWhenUsed="0"/>
+    <w:lsdException w:name="Medium Grid 2 Accent 6" w:semiHidden="0" w:uiPriority="68" w:unhideWhenUsed="0"/>
+    <w:lsdException w:name="Medium Grid 3 Accent 6" w:semiHidden="0" w:uiPriority="69" w:unhideWhenUsed="0"/>
+    <w:lsdException w:name="Dark List Accent 6" w:semiHidden="0" w:uiPriority="70" w:unhideWhenUsed="0"/>
+    <w:lsdException w:name="Colorful Shading Accent 6" w:semiHidden="0" w:uiPriority="71" w:unhideWhenUsed="0"/>
+    <w:lsdException w:name="Colorful List Accent 6" w:semiHidden="0" w:uiPriority="72" w:unhideWhenUsed="0"/>
+    <w:lsdException w:name="Colorful Grid Accent 6" w:semiHidden="0" w:uiPriority="73" w:unhideWhenUsed="0"/>
+    <w:lsdException w:name="Subtle Emphasis" w:semiHidden="0" w:uiPriority="19" w:unhideWhenUsed="0" w:qFormat="1"/>
+    <w:lsdException w:name="Intense Emphasis" w:semiHidden="0" w:uiPriority="21" w:unhideWhenUsed="0" w:qFormat="1"/>
+    <w:lsdException w:name="Subtle Reference" w:semiHidden="0" w:uiPriority="31" w:unhideWhenUsed="0" w:qFormat="1"/>
+    <w:lsdException w:name="Intense Reference" w:semiHidden="0" w:uiPriority="32" w:unhideWhenUsed="0" w:qFormat="1"/>
+    <w:lsdException w:name="Book Title" w:semiHidden="0" w:uiPriority="33" w:unhideWhenUsed="0" w:qFormat="1"/>
+    <w:lsdException w:name="Bibliography" w:uiPriority="37"/>
+    <w:lsdException w:name="TOC Heading" w:uiPriority="39" w:qFormat="1"/>
+  </w:latentStyles>
+  <w:style w:type="paragraph" w:default="1" w:styleId="Normal">
+    <w:name w:val="Normal"/>
+    <w:qFormat/>
+  </w:style>
+  <w:style w:type="character" w:default="1" w:styleId="DefaultParagraphFont">
+    <w:name w:val="Default Paragraph Font"/>
+    <w:uiPriority w:val="1"/>
+    <w:semiHidden/>
+    <w:unhideWhenUsed/>
+  </w:style>
+  <w:style w:type="table" w:default="1" w:styleId="TableNormal">
+    <w:name w:val="Normal Table"/>
+    <w:uiPriority w:val="99"/>
+    <w:semiHidden/>
+    <w:unhideWhenUsed/>
+    <w:tblPr>
+      <w:tblInd w:w="0" w:type="dxa"/>
+      <w:tblCellMar>
+        <w:top w:w="0" w:type="dxa"/>
+        <w:left w:w="108" w:type="dxa"/>
+        <w:bottom w:w="0" w:type="dxa"/>
+        <w:right w:w="108" w:type="dxa"/>
+      </w:tblCellMar>
+    </w:tblPr>
+  </w:style>
+  <w:style w:type="numbering" w:default="1" w:styleId="NoList">
+    <w:name w:val="No List"/>
+    <w:uiPriority w:val="99"/>
+    <w:semiHidden/>
+    <w:unhideWhenUsed/>
+  </w:style>
+  <w:style w:type="table" w:customStyle="1" w:styleId="GridTable4Accent1">
+    <w:name w:val="Grid Table 4 Accent 1"/>
+    <w:basedOn w:val="TableNormal"/>
+    <w:uiPriority w:val="49"/>
+    <w:rsid w:val="002C0DEE"/>
+    <w:rPr>
+      <w:sz w:val="22"/>
+      <w:szCs w:val="22"/>
+      <w:lang w:val="ru-RU"/>
+    </w:rPr>
+    <w:tblPr>
+      <w:tblStyleRowBandSize w:val="1"/>
+      <w:tblStyleColBandSize w:val="1"/>
+      <w:tblBorders>
+        <w:top w:val="single" w:sz="4" w:space="0" w:color="8EAADB" w:themeColor="accent1" w:themeTint="99"/>
+        <w:left w:val="single" w:sz="4" w:space="0" w:color="8EAADB" w:themeColor="accent1" w:themeTint="99"/>
+        <w:bottom w:val="single" w:sz="4" w:space="0" w:color="8EAADB" w:themeColor="accent1" w:themeTint="99"/>
+        <w:right w:val="single" w:sz="4" w:space="0" w:color="8EAADB" w:themeColor="accent1" w:themeTint="99"/>
+        <w:insideH w:val="single" w:sz="4" w:space="0" w:color="8EAADB" w:themeColor="accent1" w:themeTint="99"/>
+        <w:insideV w:val="single" w:sz="4" w:space="0" w:color="8EAADB" w:themeColor="accent1" w:themeTint="99"/>
+      </w:tblBorders>
+    </w:tblPr>
+    <w:tblStylePr w:type="firstRow">
+      <w:rPr>
+        <w:b/>
+        <w:bCs/>
+        <w:color w:val="FFFFFF" w:themeColor="background1"/>
+      </w:rPr>
+      <w:tblPr/>
+      <w:tcPr>
+        <w:tcBorders>
+          <w:top w:val="single" w:sz="4" w:space="0" w:color="4472C4" w:themeColor="accent1"/>
+          <w:left w:val="single" w:sz="4" w:space="0" w:color="4472C4" w:themeColor="accent1"/>
+          <w:bottom w:val="single" w:sz="4" w:space="0" w:color="4472C4" w:themeColor="accent1"/>
+          <w:right w:val="single" w:sz="4" w:space="0" w:color="4472C4" w:themeColor="accent1"/>
+          <w:insideH w:val="nil"/>
+          <w:insideV w:val="nil"/>
+        </w:tcBorders>
+        <w:shd w:val="clear" w:color="auto" w:fill="4472C4" w:themeFill="accent1"/>
+      </w:tcPr>
+    </w:tblStylePr>
+    <w:tblStylePr w:type="lastRow">
+      <w:rPr>
+        <w:b/>
+        <w:bCs/>
+      </w:rPr>
+      <w:tblPr/>
+      <w:tcPr>
+        <w:tcBorders>
+          <w:top w:val="double" w:sz="4" w:space="0" w:color="4472C4" w:themeColor="accent1"/>
+        </w:tcBorders>
+      </w:tcPr>
+    </w:tblStylePr>
+    <w:tblStylePr w:type="firstCol">
+      <w:rPr>
+        <w:b/>
+        <w:bCs/>
+      </w:rPr>
+    </w:tblStylePr>
+    <w:tblStylePr w:type="lastCol">
+      <w:rPr>
+        <w:b/>
+        <w:bCs/>
+      </w:rPr>
+    </w:tblStylePr>
+    <w:tblStylePr w:type="band1Vert">
+      <w:tblPr/>
+      <w:tcPr>
+        <w:shd w:val="clear" w:color="auto" w:fill="D9E2F3" w:themeFill="accent1" w:themeFillTint="33"/>
+      </w:tcPr>
+    </w:tblStylePr>
+    <w:tblStylePr w:type="band1Horz">
+      <w:tblPr/>
+      <w:tcPr>
+        <w:shd w:val="clear" w:color="auto" w:fill="D9E2F3" w:themeFill="accent1" w:themeFillTint="33"/>
+      </w:tcPr>
+    </w:tblStylePr>
+  </w:style>
+  <w:style w:type="paragraph" w:styleId="Header">
+    <w:name w:val="header"/>
+    <w:basedOn w:val="Normal"/>
+    <w:link w:val="HeaderChar"/>
+    <w:uiPriority w:val="99"/>
+    <w:unhideWhenUsed/>
+    <w:rsid w:val="00455203"/>
+    <w:pPr>
+      <w:tabs>
+        <w:tab w:val="center" w:pos="4680"/>
+        <w:tab w:val="right" w:pos="9360"/>
+      </w:tabs>
+    </w:pPr>
+  </w:style>
+  <w:style w:type="character" w:customStyle="1" w:styleId="HeaderChar">
+    <w:name w:val="Header Char"/>
+    <w:basedOn w:val="DefaultParagraphFont"/>
+    <w:link w:val="Header"/>
+    <w:uiPriority w:val="99"/>
+    <w:rsid w:val="00455203"/>
+  </w:style>
+  <w:style w:type="paragraph" w:styleId="Footer">
+    <w:name w:val="footer"/>
+    <w:basedOn w:val="Normal"/>
+    <w:link w:val="FooterChar"/>
+    <w:uiPriority w:val="99"/>
+    <w:unhideWhenUsed/>
+    <w:rsid w:val="00455203"/>
+    <w:pPr>
+      <w:tabs>
+        <w:tab w:val="center" w:pos="4680"/>
+        <w:tab w:val="right" w:pos="9360"/>
+      </w:tabs>
+    </w:pPr>
+  </w:style>
+  <w:style w:type="character" w:customStyle="1" w:styleId="FooterChar">
+    <w:name w:val="Footer Char"/>
+    <w:basedOn w:val="DefaultParagraphFont"/>
+    <w:link w:val="Footer"/>
+    <w:uiPriority w:val="99"/>
+    <w:rsid w:val="00455203"/>
+  </w:style>
+  <w:style w:type="paragraph" w:styleId="ListParagraph">
+    <w:name w:val="List Paragraph"/>
+    <w:basedOn w:val="Normal"/>
+    <w:uiPriority w:val="34"/>
+    <w:qFormat/>
+    <w:rsid w:val="008A4307"/>
+    <w:pPr>
+      <w:ind w:left="720"/>
+      <w:contextualSpacing/>
+    </w:pPr>
   </w:style>
 </w:styles>
 </file>
@@ -2851,7 +3454,7 @@
   <a:extraClrSchemeLst/>
   <a:extLst>
     <a:ext uri="{05A4C25C-085E-4340-85A3-A5531E510DB2}">
-      <thm15:themeFamily xmlns:thm15="http://schemas.microsoft.com/office/thememl/2012/main" name="Office Theme" id="{62F939B6-93AF-4DB8-9C6B-D6C7DFDC589F}" vid="{4A3C46E8-61CC-4603-A589-7422A47A8E4A}"/>
+      <thm15:themeFamily xmlns:thm15="http://schemas.microsoft.com/office/thememl/2012/main" xmlns="" name="Office Theme" id="{62F939B6-93AF-4DB8-9C6B-D6C7DFDC589F}" vid="{4A3C46E8-61CC-4603-A589-7422A47A8E4A}"/>
     </a:ext>
   </a:extLst>
 </a:theme>

</xml_diff>